<commit_message>
Bug fixes + Added tests
</commit_message>
<xml_diff>
--- a/Documents/AppliedResearch/InitialAppliedResearch.docx
+++ b/Documents/AppliedResearch/InitialAppliedResearch.docx
@@ -3,721 +3,1882 @@
 <w:document xmlns:wpc="http://schemas.microsoft.com/office/word/2010/wordprocessingCanvas" xmlns:cx="http://schemas.microsoft.com/office/drawing/2014/chartex" xmlns:cx1="http://schemas.microsoft.com/office/drawing/2015/9/8/chartex" xmlns:cx2="http://schemas.microsoft.com/office/drawing/2015/10/21/chartex" xmlns:cx3="http://schemas.microsoft.com/office/drawing/2016/5/9/chartex" xmlns:cx4="http://schemas.microsoft.com/office/drawing/2016/5/10/chartex" xmlns:cx5="http://schemas.microsoft.com/office/drawing/2016/5/11/chartex" xmlns:cx6="http://schemas.microsoft.com/office/drawing/2016/5/12/chartex" xmlns:cx7="http://schemas.microsoft.com/office/drawing/2016/5/13/chartex" xmlns:cx8="http://schemas.microsoft.com/office/drawing/2016/5/14/chartex" xmlns:mc="http://schemas.openxmlformats.org/markup-compatibility/2006" xmlns:aink="http://schemas.microsoft.com/office/drawing/2016/ink" xmlns:am3d="http://schemas.microsoft.com/office/drawing/2017/model3d" xmlns:o="urn:schemas-microsoft-com:office:office" xmlns:oel="http://schemas.microsoft.com/office/2019/extlst" xmlns:r="http://schemas.openxmlformats.org/officeDocument/2006/relationships" xmlns:m="http://schemas.openxmlformats.org/officeDocument/2006/math" xmlns:v="urn:schemas-microsoft-com:vml" xmlns:wp14="http://schemas.microsoft.com/office/word/2010/wordprocessingDrawing" xmlns:wp="http://schemas.openxmlformats.org/drawingml/2006/wordprocessingDrawing" xmlns:w10="urn:schemas-microsoft-com:office:word" xmlns:w="http://schemas.openxmlformats.org/wordprocessingml/2006/main" xmlns:w14="http://schemas.microsoft.com/office/word/2010/wordml" xmlns:w15="http://schemas.microsoft.com/office/word/2012/wordml" xmlns:w16cex="http://schemas.microsoft.com/office/word/2018/wordml/cex" xmlns:w16cid="http://schemas.microsoft.com/office/word/2016/wordml/cid" xmlns:w16="http://schemas.microsoft.com/office/word/2018/wordml" xmlns:w16du="http://schemas.microsoft.com/office/word/2023/wordml/word16du" xmlns:w16sdtdh="http://schemas.microsoft.com/office/word/2020/wordml/sdtdatahash" xmlns:w16sdtfl="http://schemas.microsoft.com/office/word/2024/wordml/sdtformatlock" xmlns:w16se="http://schemas.microsoft.com/office/word/2015/wordml/symex" xmlns:wpg="http://schemas.microsoft.com/office/word/2010/wordprocessingGroup" xmlns:wpi="http://schemas.microsoft.com/office/word/2010/wordprocessingInk" xmlns:wne="http://schemas.microsoft.com/office/word/2006/wordml" xmlns:wps="http://schemas.microsoft.com/office/word/2010/wordprocessingShape" mc:Ignorable="w14 w15 w16se w16cid w16 w16cex w16sdtdh w16sdtfl w16du wp14">
   <w:body>
     <w:p>
-      <w:r>
-        <w:rPr>
+      <w:pPr>
+        <w:spacing w:before="100" w:beforeAutospacing="1" w:line="240" w:lineRule="auto"/>
+        <w:outlineLvl w:val="2"/>
+        <w:rPr>
+          <w:rFonts w:ascii="Times New Roman" w:eastAsia="Times New Roman" w:hAnsi="Times New Roman" w:cs="Times New Roman"/>
           <w:b/>
           <w:bCs/>
-        </w:rPr>
-        <w:t>Initial Applied Research Document</w:t>
-      </w:r>
-      <w:r>
-        <w:br/>
-      </w:r>
-      <w:r>
-        <w:rPr>
+          <w:kern w:val="0"/>
+          <w:sz w:val="27"/>
+          <w:szCs w:val="27"/>
+          <w14:ligatures w14:val="none"/>
+        </w:rPr>
+      </w:pPr>
+      <w:r>
+        <w:rPr>
+          <w:rFonts w:ascii="Times New Roman" w:eastAsia="Times New Roman" w:hAnsi="Times New Roman" w:cs="Times New Roman"/>
           <w:b/>
           <w:bCs/>
-        </w:rPr>
-        <w:t>Project: UpliftEd - Online Learning Platform</w:t>
-      </w:r>
-      <w:r>
-        <w:br/>
-      </w:r>
-      <w:r>
-        <w:rPr>
+          <w:kern w:val="0"/>
+          <w:sz w:val="27"/>
+          <w:szCs w:val="27"/>
+          <w14:ligatures w14:val="none"/>
+        </w:rPr>
+        <w:t>Applied Research Document</w:t>
+      </w:r>
+    </w:p>
+    <w:p>
+      <w:pPr>
+        <w:spacing w:before="100" w:beforeAutospacing="1" w:line="240" w:lineRule="auto"/>
+        <w:rPr>
+          <w:rFonts w:ascii="Times New Roman" w:eastAsia="Times New Roman" w:hAnsi="Times New Roman" w:cs="Times New Roman"/>
+          <w:kern w:val="0"/>
+          <w14:ligatures w14:val="none"/>
+        </w:rPr>
+      </w:pPr>
+      <w:r>
+        <w:rPr>
+          <w:rFonts w:ascii="Times New Roman" w:eastAsia="Times New Roman" w:hAnsi="Times New Roman" w:cs="Times New Roman"/>
           <w:b/>
           <w:bCs/>
-        </w:rPr>
-        <w:t xml:space="preserve">Date: </w:t>
-      </w:r>
-      <w:r>
-        <w:rPr>
+          <w:kern w:val="0"/>
+          <w14:ligatures w14:val="none"/>
+        </w:rPr>
+        <w:t>Project:</w:t>
+      </w:r>
+      <w:r>
+        <w:rPr>
+          <w:rFonts w:ascii="Times New Roman" w:eastAsia="Times New Roman" w:hAnsi="Times New Roman" w:cs="Times New Roman"/>
+          <w:kern w:val="0"/>
+          <w14:ligatures w14:val="none"/>
+        </w:rPr>
+        <w:t xml:space="preserve"> </w:t>
+      </w:r>
+      <w:proofErr w:type="spellStart"/>
+      <w:r>
+        <w:rPr>
+          <w:rFonts w:ascii="Times New Roman" w:eastAsia="Times New Roman" w:hAnsi="Times New Roman" w:cs="Times New Roman"/>
+          <w:kern w:val="0"/>
+          <w14:ligatures w14:val="none"/>
+        </w:rPr>
+        <w:t>UpliftEd</w:t>
+      </w:r>
+      <w:proofErr w:type="spellEnd"/>
+      <w:r>
+        <w:rPr>
+          <w:rFonts w:ascii="Times New Roman" w:eastAsia="Times New Roman" w:hAnsi="Times New Roman" w:cs="Times New Roman"/>
+          <w:kern w:val="0"/>
+          <w14:ligatures w14:val="none"/>
+        </w:rPr>
+        <w:t xml:space="preserve"> – Online Learning Platform</w:t>
+      </w:r>
+      <w:r>
+        <w:rPr>
+          <w:rFonts w:ascii="Times New Roman" w:eastAsia="Times New Roman" w:hAnsi="Times New Roman" w:cs="Times New Roman"/>
+          <w:kern w:val="0"/>
+          <w14:ligatures w14:val="none"/>
+        </w:rPr>
+        <w:br/>
+      </w:r>
+      <w:r>
+        <w:rPr>
+          <w:rFonts w:ascii="Times New Roman" w:eastAsia="Times New Roman" w:hAnsi="Times New Roman" w:cs="Times New Roman"/>
           <w:b/>
           <w:bCs/>
-        </w:rPr>
-        <w:t>28/03/2025</w:t>
-      </w:r>
-      <w:r>
+          <w:kern w:val="0"/>
+          <w14:ligatures w14:val="none"/>
+        </w:rPr>
+        <w:t>Version:</w:t>
+      </w:r>
+      <w:r>
+        <w:rPr>
+          <w:rFonts w:ascii="Times New Roman" w:eastAsia="Times New Roman" w:hAnsi="Times New Roman" w:cs="Times New Roman"/>
+          <w:kern w:val="0"/>
+          <w14:ligatures w14:val="none"/>
+        </w:rPr>
+        <w:t xml:space="preserve"> 2.0</w:t>
+      </w:r>
+      <w:r>
+        <w:rPr>
+          <w:rFonts w:ascii="Times New Roman" w:eastAsia="Times New Roman" w:hAnsi="Times New Roman" w:cs="Times New Roman"/>
+          <w:kern w:val="0"/>
+          <w14:ligatures w14:val="none"/>
+        </w:rPr>
         <w:br/>
       </w:r>
       <w:r>
         <w:rPr>
+          <w:rFonts w:ascii="Times New Roman" w:eastAsia="Times New Roman" w:hAnsi="Times New Roman" w:cs="Times New Roman"/>
           <w:b/>
           <w:bCs/>
-        </w:rPr>
-        <w:t xml:space="preserve">Author: </w:t>
-      </w:r>
-      <w:r>
-        <w:rPr>
+          <w:kern w:val="0"/>
+          <w14:ligatures w14:val="none"/>
+        </w:rPr>
+        <w:t>Date:</w:t>
+      </w:r>
+      <w:r>
+        <w:rPr>
+          <w:rFonts w:ascii="Times New Roman" w:eastAsia="Times New Roman" w:hAnsi="Times New Roman" w:cs="Times New Roman"/>
+          <w:kern w:val="0"/>
+          <w14:ligatures w14:val="none"/>
+        </w:rPr>
+        <w:t xml:space="preserve"> 18/04/2025</w:t>
+      </w:r>
+      <w:r>
+        <w:rPr>
+          <w:rFonts w:ascii="Times New Roman" w:eastAsia="Times New Roman" w:hAnsi="Times New Roman" w:cs="Times New Roman"/>
+          <w:kern w:val="0"/>
+          <w14:ligatures w14:val="none"/>
+        </w:rPr>
+        <w:br/>
+      </w:r>
+      <w:r>
+        <w:rPr>
+          <w:rFonts w:ascii="Times New Roman" w:eastAsia="Times New Roman" w:hAnsi="Times New Roman" w:cs="Times New Roman"/>
           <w:b/>
           <w:bCs/>
-        </w:rPr>
-        <w:t>Georgi Ivanov</w:t>
+          <w:kern w:val="0"/>
+          <w14:ligatures w14:val="none"/>
+        </w:rPr>
+        <w:t>Author:</w:t>
+      </w:r>
+      <w:r>
+        <w:rPr>
+          <w:rFonts w:ascii="Times New Roman" w:eastAsia="Times New Roman" w:hAnsi="Times New Roman" w:cs="Times New Roman"/>
+          <w:kern w:val="0"/>
+          <w14:ligatures w14:val="none"/>
+        </w:rPr>
+        <w:t xml:space="preserve"> Georgi Ivanov</w:t>
       </w:r>
     </w:p>
     <w:p>
-      <w:r>
-        <w:pict w14:anchorId="632A0A74">
-          <v:rect id="_x0000_i1092" style="width:0;height:1.5pt" o:hralign="center" o:hrstd="t" o:hr="t" fillcolor="#a0a0a0" stroked="f"/>
+      <w:pPr>
+        <w:spacing w:line="240" w:lineRule="auto"/>
+        <w:rPr>
+          <w:rFonts w:ascii="Times New Roman" w:eastAsia="Times New Roman" w:hAnsi="Times New Roman" w:cs="Times New Roman"/>
+          <w:kern w:val="0"/>
+          <w14:ligatures w14:val="none"/>
+        </w:rPr>
+      </w:pPr>
+      <w:r>
+        <w:rPr>
+          <w:rFonts w:ascii="Times New Roman" w:eastAsia="Times New Roman" w:hAnsi="Times New Roman" w:cs="Times New Roman"/>
+          <w:kern w:val="0"/>
+          <w14:ligatures w14:val="none"/>
+        </w:rPr>
+        <w:pict w14:anchorId="6004378C">
+          <v:rect id="_x0000_i1176" style="width:0;height:1.5pt" o:hralign="center" o:hrstd="t" o:hr="t" fillcolor="#a0a0a0" stroked="f"/>
         </w:pict>
       </w:r>
     </w:p>
     <w:p>
       <w:pPr>
-        <w:rPr>
+        <w:spacing w:before="100" w:beforeAutospacing="1" w:line="240" w:lineRule="auto"/>
+        <w:outlineLvl w:val="2"/>
+        <w:rPr>
+          <w:rFonts w:ascii="Times New Roman" w:eastAsia="Times New Roman" w:hAnsi="Times New Roman" w:cs="Times New Roman"/>
           <w:b/>
           <w:bCs/>
-        </w:rPr>
-      </w:pPr>
-      <w:r>
-        <w:rPr>
+          <w:kern w:val="0"/>
+          <w:sz w:val="27"/>
+          <w:szCs w:val="27"/>
+          <w14:ligatures w14:val="none"/>
+        </w:rPr>
+      </w:pPr>
+      <w:r>
+        <w:rPr>
+          <w:rFonts w:ascii="Times New Roman" w:eastAsia="Times New Roman" w:hAnsi="Times New Roman" w:cs="Times New Roman"/>
           <w:b/>
           <w:bCs/>
+          <w:kern w:val="0"/>
+          <w:sz w:val="27"/>
+          <w:szCs w:val="27"/>
+          <w14:ligatures w14:val="none"/>
         </w:rPr>
         <w:t>1. Introduction</w:t>
       </w:r>
     </w:p>
     <w:p>
-      <w:r>
-        <w:t>The purpose of this document is to outline the applied research conducted for the development of UpliftEd, an Online Learning Platform aimed at providing efficient course management, student enrollment, interactive learning experiences, and document handling. The research primarily focuses on identifying and evaluating suitable technologies, frameworks, and methodologies to ensure the platform meets the desired functional and non-functional requirements.</w:t>
+      <w:pPr>
+        <w:spacing w:before="100" w:beforeAutospacing="1" w:line="240" w:lineRule="auto"/>
+        <w:rPr>
+          <w:rFonts w:ascii="Times New Roman" w:eastAsia="Times New Roman" w:hAnsi="Times New Roman" w:cs="Times New Roman"/>
+          <w:kern w:val="0"/>
+          <w14:ligatures w14:val="none"/>
+        </w:rPr>
+      </w:pPr>
+      <w:r>
+        <w:rPr>
+          <w:rFonts w:ascii="Times New Roman" w:eastAsia="Times New Roman" w:hAnsi="Times New Roman" w:cs="Times New Roman"/>
+          <w:kern w:val="0"/>
+          <w14:ligatures w14:val="none"/>
+        </w:rPr>
+        <w:t xml:space="preserve">This document outlines the updated applied research for </w:t>
+      </w:r>
+      <w:proofErr w:type="spellStart"/>
+      <w:r>
+        <w:rPr>
+          <w:rFonts w:ascii="Times New Roman" w:eastAsia="Times New Roman" w:hAnsi="Times New Roman" w:cs="Times New Roman"/>
+          <w:i/>
+          <w:iCs/>
+          <w:kern w:val="0"/>
+          <w14:ligatures w14:val="none"/>
+        </w:rPr>
+        <w:t>UpliftEd</w:t>
+      </w:r>
+      <w:proofErr w:type="spellEnd"/>
+      <w:r>
+        <w:rPr>
+          <w:rFonts w:ascii="Times New Roman" w:eastAsia="Times New Roman" w:hAnsi="Times New Roman" w:cs="Times New Roman"/>
+          <w:kern w:val="0"/>
+          <w14:ligatures w14:val="none"/>
+        </w:rPr>
+        <w:t xml:space="preserve">, a modern online learning platform designed to support course creation, enrollment, media-rich learning, and assessment features. The primary goal of this research phase is to refine and focus our efforts based on new sprint user </w:t>
+      </w:r>
+      <w:proofErr w:type="gramStart"/>
+      <w:r>
+        <w:rPr>
+          <w:rFonts w:ascii="Times New Roman" w:eastAsia="Times New Roman" w:hAnsi="Times New Roman" w:cs="Times New Roman"/>
+          <w:kern w:val="0"/>
+          <w14:ligatures w14:val="none"/>
+        </w:rPr>
+        <w:t>stories—</w:t>
+      </w:r>
+      <w:proofErr w:type="gramEnd"/>
+      <w:r>
+        <w:rPr>
+          <w:rFonts w:ascii="Times New Roman" w:eastAsia="Times New Roman" w:hAnsi="Times New Roman" w:cs="Times New Roman"/>
+          <w:kern w:val="0"/>
+          <w14:ligatures w14:val="none"/>
+        </w:rPr>
+        <w:t xml:space="preserve">particularly the </w:t>
+      </w:r>
+      <w:r>
+        <w:rPr>
+          <w:rFonts w:ascii="Times New Roman" w:eastAsia="Times New Roman" w:hAnsi="Times New Roman" w:cs="Times New Roman"/>
+          <w:b/>
+          <w:bCs/>
+          <w:kern w:val="0"/>
+          <w14:ligatures w14:val="none"/>
+        </w:rPr>
+        <w:t>quiz system</w:t>
+      </w:r>
+      <w:r>
+        <w:rPr>
+          <w:rFonts w:ascii="Times New Roman" w:eastAsia="Times New Roman" w:hAnsi="Times New Roman" w:cs="Times New Roman"/>
+          <w:kern w:val="0"/>
+          <w14:ligatures w14:val="none"/>
+        </w:rPr>
+        <w:t xml:space="preserve"> and </w:t>
+      </w:r>
+      <w:r>
+        <w:rPr>
+          <w:rFonts w:ascii="Times New Roman" w:eastAsia="Times New Roman" w:hAnsi="Times New Roman" w:cs="Times New Roman"/>
+          <w:b/>
+          <w:bCs/>
+          <w:kern w:val="0"/>
+          <w14:ligatures w14:val="none"/>
+        </w:rPr>
+        <w:t>integration of media (images/videos)</w:t>
+      </w:r>
+      <w:r>
+        <w:rPr>
+          <w:rFonts w:ascii="Times New Roman" w:eastAsia="Times New Roman" w:hAnsi="Times New Roman" w:cs="Times New Roman"/>
+          <w:kern w:val="0"/>
+          <w14:ligatures w14:val="none"/>
+        </w:rPr>
+        <w:t xml:space="preserve"> into courses and learning materials.</w:t>
       </w:r>
     </w:p>
     <w:p>
-      <w:r>
-        <w:t>The objectives of this research include:</w:t>
+      <w:pPr>
+        <w:spacing w:before="100" w:beforeAutospacing="1" w:line="240" w:lineRule="auto"/>
+        <w:rPr>
+          <w:rFonts w:ascii="Times New Roman" w:eastAsia="Times New Roman" w:hAnsi="Times New Roman" w:cs="Times New Roman"/>
+          <w:kern w:val="0"/>
+          <w14:ligatures w14:val="none"/>
+        </w:rPr>
+      </w:pPr>
+      <w:r>
+        <w:rPr>
+          <w:rFonts w:ascii="Times New Roman" w:eastAsia="Times New Roman" w:hAnsi="Times New Roman" w:cs="Times New Roman"/>
+          <w:kern w:val="0"/>
+          <w14:ligatures w14:val="none"/>
+        </w:rPr>
+        <w:t>Building on the initial findings, this document narrows its scope to technologies, frameworks, and best practices that directly impact these new functionalities.</w:t>
       </w:r>
     </w:p>
     <w:p>
       <w:pPr>
+        <w:spacing w:line="240" w:lineRule="auto"/>
+        <w:rPr>
+          <w:rFonts w:ascii="Times New Roman" w:eastAsia="Times New Roman" w:hAnsi="Times New Roman" w:cs="Times New Roman"/>
+          <w:kern w:val="0"/>
+          <w14:ligatures w14:val="none"/>
+        </w:rPr>
+      </w:pPr>
+      <w:r>
+        <w:rPr>
+          <w:rFonts w:ascii="Times New Roman" w:eastAsia="Times New Roman" w:hAnsi="Times New Roman" w:cs="Times New Roman"/>
+          <w:kern w:val="0"/>
+          <w14:ligatures w14:val="none"/>
+        </w:rPr>
+        <w:pict w14:anchorId="1CD3DB8A">
+          <v:rect id="_x0000_i1177" style="width:0;height:1.5pt" o:hralign="center" o:hrstd="t" o:hr="t" fillcolor="#a0a0a0" stroked="f"/>
+        </w:pict>
+      </w:r>
+    </w:p>
+    <w:p>
+      <w:pPr>
+        <w:spacing w:before="100" w:beforeAutospacing="1" w:line="240" w:lineRule="auto"/>
+        <w:outlineLvl w:val="2"/>
+        <w:rPr>
+          <w:rFonts w:ascii="Times New Roman" w:eastAsia="Times New Roman" w:hAnsi="Times New Roman" w:cs="Times New Roman"/>
+          <w:b/>
+          <w:bCs/>
+          <w:kern w:val="0"/>
+          <w:sz w:val="27"/>
+          <w:szCs w:val="27"/>
+          <w14:ligatures w14:val="none"/>
+        </w:rPr>
+      </w:pPr>
+      <w:r>
+        <w:rPr>
+          <w:rFonts w:ascii="Times New Roman" w:eastAsia="Times New Roman" w:hAnsi="Times New Roman" w:cs="Times New Roman"/>
+          <w:b/>
+          <w:bCs/>
+          <w:kern w:val="0"/>
+          <w:sz w:val="27"/>
+          <w:szCs w:val="27"/>
+          <w14:ligatures w14:val="none"/>
+        </w:rPr>
+        <w:t>2. Refined Research Focus</w:t>
+      </w:r>
+    </w:p>
+    <w:p>
+      <w:pPr>
+        <w:spacing w:before="100" w:beforeAutospacing="1" w:line="240" w:lineRule="auto"/>
+        <w:outlineLvl w:val="3"/>
+        <w:rPr>
+          <w:rFonts w:ascii="Times New Roman" w:eastAsia="Times New Roman" w:hAnsi="Times New Roman" w:cs="Times New Roman"/>
+          <w:b/>
+          <w:bCs/>
+          <w:kern w:val="0"/>
+          <w14:ligatures w14:val="none"/>
+        </w:rPr>
+      </w:pPr>
+      <w:r>
+        <w:rPr>
+          <w:rFonts w:ascii="Times New Roman" w:eastAsia="Times New Roman" w:hAnsi="Times New Roman" w:cs="Times New Roman"/>
+          <w:b/>
+          <w:bCs/>
+          <w:kern w:val="0"/>
+          <w14:ligatures w14:val="none"/>
+        </w:rPr>
+        <w:t>2.1 Quiz Feature Implementation</w:t>
+      </w:r>
+    </w:p>
+    <w:p>
+      <w:pPr>
+        <w:spacing w:before="100" w:beforeAutospacing="1" w:line="240" w:lineRule="auto"/>
+        <w:rPr>
+          <w:rFonts w:ascii="Times New Roman" w:eastAsia="Times New Roman" w:hAnsi="Times New Roman" w:cs="Times New Roman"/>
+          <w:kern w:val="0"/>
+          <w14:ligatures w14:val="none"/>
+        </w:rPr>
+      </w:pPr>
+      <w:r>
+        <w:rPr>
+          <w:rFonts w:ascii="Times New Roman" w:eastAsia="Times New Roman" w:hAnsi="Times New Roman" w:cs="Times New Roman"/>
+          <w:b/>
+          <w:bCs/>
+          <w:kern w:val="0"/>
+          <w14:ligatures w14:val="none"/>
+        </w:rPr>
+        <w:t>Objective:</w:t>
+      </w:r>
+      <w:r>
+        <w:rPr>
+          <w:rFonts w:ascii="Times New Roman" w:eastAsia="Times New Roman" w:hAnsi="Times New Roman" w:cs="Times New Roman"/>
+          <w:kern w:val="0"/>
+          <w14:ligatures w14:val="none"/>
+        </w:rPr>
+        <w:t xml:space="preserve"> Enable teachers to create quizzes with multiple question types (multiple choice, true/false, open-ended) and allow students to complete and track results.</w:t>
+      </w:r>
+    </w:p>
+    <w:p>
+      <w:pPr>
+        <w:spacing w:before="100" w:beforeAutospacing="1" w:line="240" w:lineRule="auto"/>
+        <w:rPr>
+          <w:rFonts w:ascii="Times New Roman" w:eastAsia="Times New Roman" w:hAnsi="Times New Roman" w:cs="Times New Roman"/>
+          <w:kern w:val="0"/>
+          <w14:ligatures w14:val="none"/>
+        </w:rPr>
+      </w:pPr>
+      <w:r>
+        <w:rPr>
+          <w:rFonts w:ascii="Times New Roman" w:eastAsia="Times New Roman" w:hAnsi="Times New Roman" w:cs="Times New Roman"/>
+          <w:b/>
+          <w:bCs/>
+          <w:kern w:val="0"/>
+          <w14:ligatures w14:val="none"/>
+        </w:rPr>
+        <w:t>Key Research Questions:</w:t>
+      </w:r>
+    </w:p>
+    <w:p>
+      <w:pPr>
         <w:numPr>
           <w:ilvl w:val="0"/>
-          <w:numId w:val="1"/>
+          <w:numId w:val="9"/>
         </w:numPr>
-      </w:pPr>
-      <w:r>
-        <w:t>Identifying and implementing secure authentication mechanisms.</w:t>
+        <w:spacing w:before="100" w:beforeAutospacing="1" w:line="240" w:lineRule="auto"/>
+        <w:rPr>
+          <w:rFonts w:ascii="Times New Roman" w:eastAsia="Times New Roman" w:hAnsi="Times New Roman" w:cs="Times New Roman"/>
+          <w:kern w:val="0"/>
+          <w14:ligatures w14:val="none"/>
+        </w:rPr>
+      </w:pPr>
+      <w:r>
+        <w:rPr>
+          <w:rFonts w:ascii="Times New Roman" w:eastAsia="Times New Roman" w:hAnsi="Times New Roman" w:cs="Times New Roman"/>
+          <w:kern w:val="0"/>
+          <w14:ligatures w14:val="none"/>
+        </w:rPr>
+        <w:t>What is the best data model to support different question types within a quiz structure?</w:t>
       </w:r>
     </w:p>
     <w:p>
       <w:pPr>
         <w:numPr>
           <w:ilvl w:val="0"/>
-          <w:numId w:val="1"/>
+          <w:numId w:val="9"/>
         </w:numPr>
-      </w:pPr>
-      <w:r>
-        <w:t>Developing a scalable and maintainable backend architecture.</w:t>
+        <w:spacing w:before="100" w:beforeAutospacing="1" w:line="240" w:lineRule="auto"/>
+        <w:rPr>
+          <w:rFonts w:ascii="Times New Roman" w:eastAsia="Times New Roman" w:hAnsi="Times New Roman" w:cs="Times New Roman"/>
+          <w:kern w:val="0"/>
+          <w14:ligatures w14:val="none"/>
+        </w:rPr>
+      </w:pPr>
+      <w:r>
+        <w:rPr>
+          <w:rFonts w:ascii="Times New Roman" w:eastAsia="Times New Roman" w:hAnsi="Times New Roman" w:cs="Times New Roman"/>
+          <w:kern w:val="0"/>
+          <w14:ligatures w14:val="none"/>
+        </w:rPr>
+        <w:t>How should quiz logic (e.g., validation, scoring) be implemented in Spring Boot while remaining scalable and maintainable?</w:t>
       </w:r>
     </w:p>
     <w:p>
       <w:pPr>
         <w:numPr>
           <w:ilvl w:val="0"/>
-          <w:numId w:val="1"/>
+          <w:numId w:val="9"/>
         </w:numPr>
-      </w:pPr>
-      <w:r>
-        <w:t>Designing a user-friendly and responsive frontend.</w:t>
+        <w:spacing w:before="100" w:beforeAutospacing="1" w:line="240" w:lineRule="auto"/>
+        <w:rPr>
+          <w:rFonts w:ascii="Times New Roman" w:eastAsia="Times New Roman" w:hAnsi="Times New Roman" w:cs="Times New Roman"/>
+          <w:kern w:val="0"/>
+          <w14:ligatures w14:val="none"/>
+        </w:rPr>
+      </w:pPr>
+      <w:r>
+        <w:rPr>
+          <w:rFonts w:ascii="Times New Roman" w:eastAsia="Times New Roman" w:hAnsi="Times New Roman" w:cs="Times New Roman"/>
+          <w:kern w:val="0"/>
+          <w14:ligatures w14:val="none"/>
+        </w:rPr>
+        <w:t>How can we support feedback and review of quiz answers by teachers or mentors?</w:t>
       </w:r>
     </w:p>
     <w:p>
       <w:pPr>
+        <w:spacing w:before="100" w:beforeAutospacing="1" w:line="240" w:lineRule="auto"/>
+        <w:rPr>
+          <w:rFonts w:ascii="Times New Roman" w:eastAsia="Times New Roman" w:hAnsi="Times New Roman" w:cs="Times New Roman"/>
+          <w:kern w:val="0"/>
+          <w14:ligatures w14:val="none"/>
+        </w:rPr>
+      </w:pPr>
+      <w:r>
+        <w:rPr>
+          <w:rFonts w:ascii="Times New Roman" w:eastAsia="Times New Roman" w:hAnsi="Times New Roman" w:cs="Times New Roman"/>
+          <w:b/>
+          <w:bCs/>
+          <w:kern w:val="0"/>
+          <w14:ligatures w14:val="none"/>
+        </w:rPr>
+        <w:t>Exploration Topics:</w:t>
+      </w:r>
+    </w:p>
+    <w:p>
+      <w:pPr>
         <w:numPr>
           <w:ilvl w:val="0"/>
-          <w:numId w:val="1"/>
+          <w:numId w:val="10"/>
         </w:numPr>
-      </w:pPr>
-      <w:r>
-        <w:t>Implementing a Continuous Integration and Continuous Deployment (CI/CD) pipeline.</w:t>
+        <w:spacing w:before="100" w:beforeAutospacing="1" w:line="240" w:lineRule="auto"/>
+        <w:rPr>
+          <w:rFonts w:ascii="Times New Roman" w:eastAsia="Times New Roman" w:hAnsi="Times New Roman" w:cs="Times New Roman"/>
+          <w:kern w:val="0"/>
+          <w14:ligatures w14:val="none"/>
+        </w:rPr>
+      </w:pPr>
+      <w:r>
+        <w:rPr>
+          <w:rFonts w:ascii="Times New Roman" w:eastAsia="Times New Roman" w:hAnsi="Times New Roman" w:cs="Times New Roman"/>
+          <w:kern w:val="0"/>
+          <w14:ligatures w14:val="none"/>
+        </w:rPr>
+        <w:t>Designing flexible entity relationships for quizzes, questions, answers, and user attempts</w:t>
       </w:r>
     </w:p>
     <w:p>
       <w:pPr>
         <w:numPr>
           <w:ilvl w:val="0"/>
-          <w:numId w:val="1"/>
+          <w:numId w:val="10"/>
         </w:numPr>
-      </w:pPr>
-      <w:r>
-        <w:t>Ensuring data integrity and security through proper database design.</w:t>
+        <w:spacing w:before="100" w:beforeAutospacing="1" w:line="240" w:lineRule="auto"/>
+        <w:rPr>
+          <w:rFonts w:ascii="Times New Roman" w:eastAsia="Times New Roman" w:hAnsi="Times New Roman" w:cs="Times New Roman"/>
+          <w:kern w:val="0"/>
+          <w14:ligatures w14:val="none"/>
+        </w:rPr>
+      </w:pPr>
+      <w:r>
+        <w:rPr>
+          <w:rFonts w:ascii="Times New Roman" w:eastAsia="Times New Roman" w:hAnsi="Times New Roman" w:cs="Times New Roman"/>
+          <w:kern w:val="0"/>
+          <w14:ligatures w14:val="none"/>
+        </w:rPr>
+        <w:t>Dynamic rendering of quiz components in React based on type</w:t>
       </w:r>
     </w:p>
     <w:p>
-      <w:r>
-        <w:pict w14:anchorId="5EDFE8FF">
-          <v:rect id="_x0000_i1093" style="width:0;height:1.5pt" o:hralign="center" o:hrstd="t" o:hr="t" fillcolor="#a0a0a0" stroked="f"/>
-        </w:pict>
+      <w:pPr>
+        <w:numPr>
+          <w:ilvl w:val="0"/>
+          <w:numId w:val="10"/>
+        </w:numPr>
+        <w:spacing w:before="100" w:beforeAutospacing="1" w:line="240" w:lineRule="auto"/>
+        <w:rPr>
+          <w:rFonts w:ascii="Times New Roman" w:eastAsia="Times New Roman" w:hAnsi="Times New Roman" w:cs="Times New Roman"/>
+          <w:kern w:val="0"/>
+          <w14:ligatures w14:val="none"/>
+        </w:rPr>
+      </w:pPr>
+      <w:r>
+        <w:rPr>
+          <w:rFonts w:ascii="Times New Roman" w:eastAsia="Times New Roman" w:hAnsi="Times New Roman" w:cs="Times New Roman"/>
+          <w:kern w:val="0"/>
+          <w14:ligatures w14:val="none"/>
+        </w:rPr>
+        <w:t>Grading logic and result tracking via service classes</w:t>
       </w:r>
     </w:p>
     <w:p>
       <w:pPr>
-        <w:rPr>
+        <w:spacing w:before="100" w:beforeAutospacing="1" w:line="240" w:lineRule="auto"/>
+        <w:outlineLvl w:val="3"/>
+        <w:rPr>
+          <w:rFonts w:ascii="Times New Roman" w:eastAsia="Times New Roman" w:hAnsi="Times New Roman" w:cs="Times New Roman"/>
           <w:b/>
           <w:bCs/>
-        </w:rPr>
-      </w:pPr>
-      <w:r>
-        <w:rPr>
+          <w:kern w:val="0"/>
+          <w14:ligatures w14:val="none"/>
+        </w:rPr>
+      </w:pPr>
+      <w:r>
+        <w:rPr>
+          <w:rFonts w:ascii="Times New Roman" w:eastAsia="Times New Roman" w:hAnsi="Times New Roman" w:cs="Times New Roman"/>
           <w:b/>
           <w:bCs/>
-        </w:rPr>
-        <w:t>2. Research Focus</w:t>
+          <w:kern w:val="0"/>
+          <w14:ligatures w14:val="none"/>
+        </w:rPr>
+        <w:t>2.2 Media Integration in Courses</w:t>
       </w:r>
     </w:p>
     <w:p>
-      <w:r>
-        <w:t>The applied research for UpliftEd is categorized into the following focus areas:</w:t>
+      <w:pPr>
+        <w:spacing w:before="100" w:beforeAutospacing="1" w:line="240" w:lineRule="auto"/>
+        <w:rPr>
+          <w:rFonts w:ascii="Times New Roman" w:eastAsia="Times New Roman" w:hAnsi="Times New Roman" w:cs="Times New Roman"/>
+          <w:kern w:val="0"/>
+          <w14:ligatures w14:val="none"/>
+        </w:rPr>
+      </w:pPr>
+      <w:r>
+        <w:rPr>
+          <w:rFonts w:ascii="Times New Roman" w:eastAsia="Times New Roman" w:hAnsi="Times New Roman" w:cs="Times New Roman"/>
+          <w:b/>
+          <w:bCs/>
+          <w:kern w:val="0"/>
+          <w14:ligatures w14:val="none"/>
+        </w:rPr>
+        <w:lastRenderedPageBreak/>
+        <w:t>Objective:</w:t>
+      </w:r>
+      <w:r>
+        <w:rPr>
+          <w:rFonts w:ascii="Times New Roman" w:eastAsia="Times New Roman" w:hAnsi="Times New Roman" w:cs="Times New Roman"/>
+          <w:kern w:val="0"/>
+          <w14:ligatures w14:val="none"/>
+        </w:rPr>
+        <w:t xml:space="preserve"> Allow teachers to upload and embed media (images, PDFs, and videos) into course materials to enhance the learning experience.</w:t>
       </w:r>
     </w:p>
     <w:p>
       <w:pPr>
-        <w:rPr>
+        <w:spacing w:before="100" w:beforeAutospacing="1" w:line="240" w:lineRule="auto"/>
+        <w:rPr>
+          <w:rFonts w:ascii="Times New Roman" w:eastAsia="Times New Roman" w:hAnsi="Times New Roman" w:cs="Times New Roman"/>
+          <w:kern w:val="0"/>
+          <w14:ligatures w14:val="none"/>
+        </w:rPr>
+      </w:pPr>
+      <w:r>
+        <w:rPr>
+          <w:rFonts w:ascii="Times New Roman" w:eastAsia="Times New Roman" w:hAnsi="Times New Roman" w:cs="Times New Roman"/>
           <w:b/>
           <w:bCs/>
-        </w:rPr>
-      </w:pPr>
-      <w:r>
-        <w:rPr>
+          <w:kern w:val="0"/>
+          <w14:ligatures w14:val="none"/>
+        </w:rPr>
+        <w:t>Key Research Questions:</w:t>
+      </w:r>
+    </w:p>
+    <w:p>
+      <w:pPr>
+        <w:numPr>
+          <w:ilvl w:val="0"/>
+          <w:numId w:val="11"/>
+        </w:numPr>
+        <w:spacing w:before="100" w:beforeAutospacing="1" w:line="240" w:lineRule="auto"/>
+        <w:rPr>
+          <w:rFonts w:ascii="Times New Roman" w:eastAsia="Times New Roman" w:hAnsi="Times New Roman" w:cs="Times New Roman"/>
+          <w:kern w:val="0"/>
+          <w14:ligatures w14:val="none"/>
+        </w:rPr>
+      </w:pPr>
+      <w:r>
+        <w:rPr>
+          <w:rFonts w:ascii="Times New Roman" w:eastAsia="Times New Roman" w:hAnsi="Times New Roman" w:cs="Times New Roman"/>
+          <w:kern w:val="0"/>
+          <w14:ligatures w14:val="none"/>
+        </w:rPr>
+        <w:t>What are the best practices for file upload, storage, and retrieval in Spring Boot and React?</w:t>
+      </w:r>
+    </w:p>
+    <w:p>
+      <w:pPr>
+        <w:numPr>
+          <w:ilvl w:val="0"/>
+          <w:numId w:val="11"/>
+        </w:numPr>
+        <w:spacing w:before="100" w:beforeAutospacing="1" w:line="240" w:lineRule="auto"/>
+        <w:rPr>
+          <w:rFonts w:ascii="Times New Roman" w:eastAsia="Times New Roman" w:hAnsi="Times New Roman" w:cs="Times New Roman"/>
+          <w:kern w:val="0"/>
+          <w14:ligatures w14:val="none"/>
+        </w:rPr>
+      </w:pPr>
+      <w:r>
+        <w:rPr>
+          <w:rFonts w:ascii="Times New Roman" w:eastAsia="Times New Roman" w:hAnsi="Times New Roman" w:cs="Times New Roman"/>
+          <w:kern w:val="0"/>
+          <w14:ligatures w14:val="none"/>
+        </w:rPr>
+        <w:t>Should media be stored in the database or as static files (or in cloud storage like S3)?</w:t>
+      </w:r>
+    </w:p>
+    <w:p>
+      <w:pPr>
+        <w:numPr>
+          <w:ilvl w:val="0"/>
+          <w:numId w:val="11"/>
+        </w:numPr>
+        <w:spacing w:before="100" w:beforeAutospacing="1" w:line="240" w:lineRule="auto"/>
+        <w:rPr>
+          <w:rFonts w:ascii="Times New Roman" w:eastAsia="Times New Roman" w:hAnsi="Times New Roman" w:cs="Times New Roman"/>
+          <w:kern w:val="0"/>
+          <w14:ligatures w14:val="none"/>
+        </w:rPr>
+      </w:pPr>
+      <w:r>
+        <w:rPr>
+          <w:rFonts w:ascii="Times New Roman" w:eastAsia="Times New Roman" w:hAnsi="Times New Roman" w:cs="Times New Roman"/>
+          <w:kern w:val="0"/>
+          <w14:ligatures w14:val="none"/>
+        </w:rPr>
+        <w:t>How can videos/images be safely displayed to users (authorization, file type checks)?</w:t>
+      </w:r>
+    </w:p>
+    <w:p>
+      <w:pPr>
+        <w:spacing w:before="100" w:beforeAutospacing="1" w:line="240" w:lineRule="auto"/>
+        <w:rPr>
+          <w:rFonts w:ascii="Times New Roman" w:eastAsia="Times New Roman" w:hAnsi="Times New Roman" w:cs="Times New Roman"/>
+          <w:kern w:val="0"/>
+          <w14:ligatures w14:val="none"/>
+        </w:rPr>
+      </w:pPr>
+      <w:r>
+        <w:rPr>
+          <w:rFonts w:ascii="Times New Roman" w:eastAsia="Times New Roman" w:hAnsi="Times New Roman" w:cs="Times New Roman"/>
           <w:b/>
           <w:bCs/>
-        </w:rPr>
-        <w:t>2.1 Authentication &amp; Security</w:t>
+          <w:kern w:val="0"/>
+          <w14:ligatures w14:val="none"/>
+        </w:rPr>
+        <w:t>Exploration Topics:</w:t>
       </w:r>
     </w:p>
     <w:p>
-      <w:r>
-        <w:t>UpliftEd aims to implement a robust authentication system using JSON Web Tokens (JWT) for stateless authentication. This approach allows the system to scale effectively while maintaining secure communication between clients and the backend. Password hashing is performed using BCrypt to prevent unauthorized access even if the database is compromised. Additional measures, such as role-based access control, are also implemented.</w:t>
+      <w:pPr>
+        <w:numPr>
+          <w:ilvl w:val="0"/>
+          <w:numId w:val="12"/>
+        </w:numPr>
+        <w:spacing w:before="100" w:beforeAutospacing="1" w:line="240" w:lineRule="auto"/>
+        <w:rPr>
+          <w:rFonts w:ascii="Times New Roman" w:eastAsia="Times New Roman" w:hAnsi="Times New Roman" w:cs="Times New Roman"/>
+          <w:kern w:val="0"/>
+          <w14:ligatures w14:val="none"/>
+        </w:rPr>
+      </w:pPr>
+      <w:r>
+        <w:rPr>
+          <w:rFonts w:ascii="Times New Roman" w:eastAsia="Times New Roman" w:hAnsi="Times New Roman" w:cs="Times New Roman"/>
+          <w:kern w:val="0"/>
+          <w14:ligatures w14:val="none"/>
+        </w:rPr>
+        <w:t xml:space="preserve">Using </w:t>
+      </w:r>
+      <w:proofErr w:type="spellStart"/>
+      <w:r>
+        <w:rPr>
+          <w:rFonts w:ascii="Courier New" w:eastAsia="Times New Roman" w:hAnsi="Courier New" w:cs="Courier New"/>
+          <w:kern w:val="0"/>
+          <w:sz w:val="20"/>
+          <w:szCs w:val="20"/>
+          <w14:ligatures w14:val="none"/>
+        </w:rPr>
+        <w:t>MultipartFile</w:t>
+      </w:r>
+      <w:proofErr w:type="spellEnd"/>
+      <w:r>
+        <w:rPr>
+          <w:rFonts w:ascii="Times New Roman" w:eastAsia="Times New Roman" w:hAnsi="Times New Roman" w:cs="Times New Roman"/>
+          <w:kern w:val="0"/>
+          <w14:ligatures w14:val="none"/>
+        </w:rPr>
+        <w:t xml:space="preserve"> handling in Spring Boot</w:t>
       </w:r>
     </w:p>
     <w:p>
-      <w:r>
-        <w:rPr>
+      <w:pPr>
+        <w:numPr>
+          <w:ilvl w:val="0"/>
+          <w:numId w:val="12"/>
+        </w:numPr>
+        <w:spacing w:before="100" w:beforeAutospacing="1" w:line="240" w:lineRule="auto"/>
+        <w:rPr>
+          <w:rFonts w:ascii="Times New Roman" w:eastAsia="Times New Roman" w:hAnsi="Times New Roman" w:cs="Times New Roman"/>
+          <w:kern w:val="0"/>
+          <w14:ligatures w14:val="none"/>
+        </w:rPr>
+      </w:pPr>
+      <w:r>
+        <w:rPr>
+          <w:rFonts w:ascii="Times New Roman" w:eastAsia="Times New Roman" w:hAnsi="Times New Roman" w:cs="Times New Roman"/>
+          <w:kern w:val="0"/>
+          <w14:ligatures w14:val="none"/>
+        </w:rPr>
+        <w:t>Setting up secure upload/download endpoints</w:t>
+      </w:r>
+    </w:p>
+    <w:p>
+      <w:pPr>
+        <w:numPr>
+          <w:ilvl w:val="0"/>
+          <w:numId w:val="12"/>
+        </w:numPr>
+        <w:spacing w:before="100" w:beforeAutospacing="1" w:line="240" w:lineRule="auto"/>
+        <w:rPr>
+          <w:rFonts w:ascii="Times New Roman" w:eastAsia="Times New Roman" w:hAnsi="Times New Roman" w:cs="Times New Roman"/>
+          <w:kern w:val="0"/>
+          <w14:ligatures w14:val="none"/>
+        </w:rPr>
+      </w:pPr>
+      <w:r>
+        <w:rPr>
+          <w:rFonts w:ascii="Times New Roman" w:eastAsia="Times New Roman" w:hAnsi="Times New Roman" w:cs="Times New Roman"/>
+          <w:kern w:val="0"/>
+          <w14:ligatures w14:val="none"/>
+        </w:rPr>
+        <w:t>Frontend previewing (image thumbnails, embedded video players)</w:t>
+      </w:r>
+    </w:p>
+    <w:p>
+      <w:pPr>
+        <w:numPr>
+          <w:ilvl w:val="0"/>
+          <w:numId w:val="12"/>
+        </w:numPr>
+        <w:spacing w:before="100" w:beforeAutospacing="1" w:line="240" w:lineRule="auto"/>
+        <w:rPr>
+          <w:rFonts w:ascii="Times New Roman" w:eastAsia="Times New Roman" w:hAnsi="Times New Roman" w:cs="Times New Roman"/>
+          <w:kern w:val="0"/>
+          <w14:ligatures w14:val="none"/>
+        </w:rPr>
+      </w:pPr>
+      <w:proofErr w:type="spellStart"/>
+      <w:proofErr w:type="gramStart"/>
+      <w:r>
+        <w:rPr>
+          <w:rFonts w:ascii="Times New Roman" w:eastAsia="Times New Roman" w:hAnsi="Times New Roman" w:cs="Times New Roman"/>
+          <w:kern w:val="0"/>
+          <w14:ligatures w14:val="none"/>
+        </w:rPr>
+        <w:t>FileService</w:t>
+      </w:r>
+      <w:proofErr w:type="spellEnd"/>
+      <w:proofErr w:type="gramEnd"/>
+      <w:r>
+        <w:rPr>
+          <w:rFonts w:ascii="Times New Roman" w:eastAsia="Times New Roman" w:hAnsi="Times New Roman" w:cs="Times New Roman"/>
+          <w:kern w:val="0"/>
+          <w14:ligatures w14:val="none"/>
+        </w:rPr>
+        <w:t xml:space="preserve"> structure for organizing uploads per user/course</w:t>
+      </w:r>
+    </w:p>
+    <w:p>
+      <w:pPr>
+        <w:spacing w:line="240" w:lineRule="auto"/>
+        <w:rPr>
+          <w:rFonts w:ascii="Times New Roman" w:eastAsia="Times New Roman" w:hAnsi="Times New Roman" w:cs="Times New Roman"/>
+          <w:kern w:val="0"/>
+          <w14:ligatures w14:val="none"/>
+        </w:rPr>
+      </w:pPr>
+      <w:r>
+        <w:rPr>
+          <w:rFonts w:ascii="Times New Roman" w:eastAsia="Times New Roman" w:hAnsi="Times New Roman" w:cs="Times New Roman"/>
+          <w:kern w:val="0"/>
+          <w14:ligatures w14:val="none"/>
+        </w:rPr>
+        <w:pict w14:anchorId="069A0345">
+          <v:rect id="_x0000_i1178" style="width:0;height:1.5pt" o:hralign="center" o:hrstd="t" o:hr="t" fillcolor="#a0a0a0" stroked="f"/>
+        </w:pict>
+      </w:r>
+    </w:p>
+    <w:p>
+      <w:pPr>
+        <w:spacing w:before="100" w:beforeAutospacing="1" w:line="240" w:lineRule="auto"/>
+        <w:outlineLvl w:val="2"/>
+        <w:rPr>
+          <w:rFonts w:ascii="Times New Roman" w:eastAsia="Times New Roman" w:hAnsi="Times New Roman" w:cs="Times New Roman"/>
           <w:b/>
           <w:bCs/>
-        </w:rPr>
-        <w:t>Research Questions:</w:t>
+          <w:kern w:val="0"/>
+          <w:sz w:val="27"/>
+          <w:szCs w:val="27"/>
+          <w14:ligatures w14:val="none"/>
+        </w:rPr>
+      </w:pPr>
+      <w:r>
+        <w:rPr>
+          <w:rFonts w:ascii="Times New Roman" w:eastAsia="Times New Roman" w:hAnsi="Times New Roman" w:cs="Times New Roman"/>
+          <w:b/>
+          <w:bCs/>
+          <w:kern w:val="0"/>
+          <w:sz w:val="27"/>
+          <w:szCs w:val="27"/>
+          <w14:ligatures w14:val="none"/>
+        </w:rPr>
+        <w:t>3. Technology Review and Evaluation (Focused)</w:t>
+      </w:r>
+    </w:p>
+    <w:tbl>
+      <w:tblPr>
+        <w:tblStyle w:val="TableGridLight"/>
+        <w:tblW w:w="9535" w:type="dxa"/>
+        <w:tblLook w:val="04A0" w:firstRow="1" w:lastRow="0" w:firstColumn="1" w:lastColumn="0" w:noHBand="0" w:noVBand="1"/>
+      </w:tblPr>
+      <w:tblGrid>
+        <w:gridCol w:w="1885"/>
+        <w:gridCol w:w="1838"/>
+        <w:gridCol w:w="5812"/>
+      </w:tblGrid>
+      <w:tr>
+        <w:tc>
+          <w:tcPr>
+            <w:tcW w:w="1885" w:type="dxa"/>
+            <w:hideMark/>
+          </w:tcPr>
+          <w:p>
+            <w:pPr>
+              <w:spacing w:before="240" w:after="160"/>
+              <w:rPr>
+                <w:rFonts w:ascii="Times New Roman" w:eastAsia="Times New Roman" w:hAnsi="Times New Roman" w:cs="Times New Roman"/>
+                <w:b/>
+                <w:bCs/>
+                <w:kern w:val="0"/>
+                <w14:ligatures w14:val="none"/>
+              </w:rPr>
+            </w:pPr>
+            <w:r>
+              <w:rPr>
+                <w:rFonts w:ascii="Times New Roman" w:eastAsia="Times New Roman" w:hAnsi="Times New Roman" w:cs="Times New Roman"/>
+                <w:b/>
+                <w:bCs/>
+                <w:kern w:val="0"/>
+                <w14:ligatures w14:val="none"/>
+              </w:rPr>
+              <w:t>Technology</w:t>
+            </w:r>
+          </w:p>
+        </w:tc>
+        <w:tc>
+          <w:tcPr>
+            <w:tcW w:w="1838" w:type="dxa"/>
+            <w:hideMark/>
+          </w:tcPr>
+          <w:p>
+            <w:pPr>
+              <w:spacing w:before="240"/>
+              <w:rPr>
+                <w:rFonts w:ascii="Times New Roman" w:eastAsia="Times New Roman" w:hAnsi="Times New Roman" w:cs="Times New Roman"/>
+                <w:b/>
+                <w:bCs/>
+                <w:kern w:val="0"/>
+                <w14:ligatures w14:val="none"/>
+              </w:rPr>
+            </w:pPr>
+            <w:r>
+              <w:rPr>
+                <w:rFonts w:ascii="Times New Roman" w:eastAsia="Times New Roman" w:hAnsi="Times New Roman" w:cs="Times New Roman"/>
+                <w:b/>
+                <w:bCs/>
+                <w:kern w:val="0"/>
+                <w14:ligatures w14:val="none"/>
+              </w:rPr>
+              <w:t>Role</w:t>
+            </w:r>
+          </w:p>
+        </w:tc>
+        <w:tc>
+          <w:tcPr>
+            <w:tcW w:w="5812" w:type="dxa"/>
+            <w:hideMark/>
+          </w:tcPr>
+          <w:p>
+            <w:pPr>
+              <w:spacing w:before="240"/>
+              <w:rPr>
+                <w:rFonts w:ascii="Times New Roman" w:eastAsia="Times New Roman" w:hAnsi="Times New Roman" w:cs="Times New Roman"/>
+                <w:b/>
+                <w:bCs/>
+                <w:kern w:val="0"/>
+                <w14:ligatures w14:val="none"/>
+              </w:rPr>
+            </w:pPr>
+            <w:r>
+              <w:rPr>
+                <w:rFonts w:ascii="Times New Roman" w:eastAsia="Times New Roman" w:hAnsi="Times New Roman" w:cs="Times New Roman"/>
+                <w:b/>
+                <w:bCs/>
+                <w:kern w:val="0"/>
+                <w14:ligatures w14:val="none"/>
+              </w:rPr>
+              <w:t>Relevance to Focus Area</w:t>
+            </w:r>
+          </w:p>
+        </w:tc>
+      </w:tr>
+      <w:tr>
+        <w:trPr>
+          <w:trHeight w:val="971"/>
+        </w:trPr>
+        <w:tc>
+          <w:tcPr>
+            <w:tcW w:w="1885" w:type="dxa"/>
+            <w:hideMark/>
+          </w:tcPr>
+          <w:p>
+            <w:pPr>
+              <w:spacing w:before="240"/>
+              <w:rPr>
+                <w:rFonts w:ascii="Times New Roman" w:eastAsia="Times New Roman" w:hAnsi="Times New Roman" w:cs="Times New Roman"/>
+                <w:kern w:val="0"/>
+                <w14:ligatures w14:val="none"/>
+              </w:rPr>
+            </w:pPr>
+            <w:r>
+              <w:rPr>
+                <w:rFonts w:ascii="Times New Roman" w:eastAsia="Times New Roman" w:hAnsi="Times New Roman" w:cs="Times New Roman"/>
+                <w:b/>
+                <w:bCs/>
+                <w:kern w:val="0"/>
+                <w14:ligatures w14:val="none"/>
+              </w:rPr>
+              <w:t>Spring Boot</w:t>
+            </w:r>
+          </w:p>
+        </w:tc>
+        <w:tc>
+          <w:tcPr>
+            <w:tcW w:w="1838" w:type="dxa"/>
+            <w:hideMark/>
+          </w:tcPr>
+          <w:p>
+            <w:pPr>
+              <w:spacing w:before="240"/>
+              <w:rPr>
+                <w:rFonts w:ascii="Times New Roman" w:eastAsia="Times New Roman" w:hAnsi="Times New Roman" w:cs="Times New Roman"/>
+                <w:kern w:val="0"/>
+                <w14:ligatures w14:val="none"/>
+              </w:rPr>
+            </w:pPr>
+            <w:r>
+              <w:rPr>
+                <w:rFonts w:ascii="Times New Roman" w:eastAsia="Times New Roman" w:hAnsi="Times New Roman" w:cs="Times New Roman"/>
+                <w:kern w:val="0"/>
+                <w14:ligatures w14:val="none"/>
+              </w:rPr>
+              <w:t>Backend framework</w:t>
+            </w:r>
+          </w:p>
+        </w:tc>
+        <w:tc>
+          <w:tcPr>
+            <w:tcW w:w="5812" w:type="dxa"/>
+            <w:hideMark/>
+          </w:tcPr>
+          <w:p>
+            <w:pPr>
+              <w:spacing w:before="240"/>
+              <w:rPr>
+                <w:rFonts w:ascii="Times New Roman" w:eastAsia="Times New Roman" w:hAnsi="Times New Roman" w:cs="Times New Roman"/>
+                <w:kern w:val="0"/>
+                <w14:ligatures w14:val="none"/>
+              </w:rPr>
+            </w:pPr>
+            <w:proofErr w:type="gramStart"/>
+            <w:r>
+              <w:rPr>
+                <w:rFonts w:ascii="Times New Roman" w:eastAsia="Times New Roman" w:hAnsi="Times New Roman" w:cs="Times New Roman"/>
+                <w:kern w:val="0"/>
+                <w14:ligatures w14:val="none"/>
+              </w:rPr>
+              <w:t>Well</w:t>
+            </w:r>
+            <w:proofErr w:type="gramEnd"/>
+            <w:r>
+              <w:rPr>
+                <w:rFonts w:ascii="Times New Roman" w:eastAsia="Times New Roman" w:hAnsi="Times New Roman" w:cs="Times New Roman"/>
+                <w:kern w:val="0"/>
+                <w14:ligatures w14:val="none"/>
+              </w:rPr>
+              <w:t>-suited for managing business logic for quizzes and file handling.</w:t>
+            </w:r>
+          </w:p>
+        </w:tc>
+      </w:tr>
+      <w:tr>
+        <w:trPr>
+          <w:trHeight w:val="980"/>
+        </w:trPr>
+        <w:tc>
+          <w:tcPr>
+            <w:tcW w:w="1885" w:type="dxa"/>
+            <w:hideMark/>
+          </w:tcPr>
+          <w:p>
+            <w:pPr>
+              <w:spacing w:before="240"/>
+              <w:rPr>
+                <w:rFonts w:ascii="Times New Roman" w:eastAsia="Times New Roman" w:hAnsi="Times New Roman" w:cs="Times New Roman"/>
+                <w:kern w:val="0"/>
+                <w14:ligatures w14:val="none"/>
+              </w:rPr>
+            </w:pPr>
+            <w:r>
+              <w:rPr>
+                <w:rFonts w:ascii="Times New Roman" w:eastAsia="Times New Roman" w:hAnsi="Times New Roman" w:cs="Times New Roman"/>
+                <w:b/>
+                <w:bCs/>
+                <w:kern w:val="0"/>
+                <w14:ligatures w14:val="none"/>
+              </w:rPr>
+              <w:t>React</w:t>
+            </w:r>
+          </w:p>
+        </w:tc>
+        <w:tc>
+          <w:tcPr>
+            <w:tcW w:w="1838" w:type="dxa"/>
+            <w:hideMark/>
+          </w:tcPr>
+          <w:p>
+            <w:pPr>
+              <w:spacing w:before="240"/>
+              <w:rPr>
+                <w:rFonts w:ascii="Times New Roman" w:eastAsia="Times New Roman" w:hAnsi="Times New Roman" w:cs="Times New Roman"/>
+                <w:kern w:val="0"/>
+                <w14:ligatures w14:val="none"/>
+              </w:rPr>
+            </w:pPr>
+            <w:r>
+              <w:rPr>
+                <w:rFonts w:ascii="Times New Roman" w:eastAsia="Times New Roman" w:hAnsi="Times New Roman" w:cs="Times New Roman"/>
+                <w:kern w:val="0"/>
+                <w14:ligatures w14:val="none"/>
+              </w:rPr>
+              <w:t>Frontend framework</w:t>
+            </w:r>
+          </w:p>
+        </w:tc>
+        <w:tc>
+          <w:tcPr>
+            <w:tcW w:w="5812" w:type="dxa"/>
+            <w:hideMark/>
+          </w:tcPr>
+          <w:p>
+            <w:pPr>
+              <w:spacing w:before="240"/>
+              <w:rPr>
+                <w:rFonts w:ascii="Times New Roman" w:eastAsia="Times New Roman" w:hAnsi="Times New Roman" w:cs="Times New Roman"/>
+                <w:kern w:val="0"/>
+                <w14:ligatures w14:val="none"/>
+              </w:rPr>
+            </w:pPr>
+            <w:r>
+              <w:rPr>
+                <w:rFonts w:ascii="Times New Roman" w:eastAsia="Times New Roman" w:hAnsi="Times New Roman" w:cs="Times New Roman"/>
+                <w:kern w:val="0"/>
+                <w14:ligatures w14:val="none"/>
+              </w:rPr>
+              <w:t>Supports dynamic form rendering (quizzes) and responsive media display.</w:t>
+            </w:r>
+          </w:p>
+        </w:tc>
+      </w:tr>
+      <w:tr>
+        <w:trPr>
+          <w:trHeight w:val="989"/>
+        </w:trPr>
+        <w:tc>
+          <w:tcPr>
+            <w:tcW w:w="1885" w:type="dxa"/>
+            <w:hideMark/>
+          </w:tcPr>
+          <w:p>
+            <w:pPr>
+              <w:spacing w:before="240"/>
+              <w:rPr>
+                <w:rFonts w:ascii="Times New Roman" w:eastAsia="Times New Roman" w:hAnsi="Times New Roman" w:cs="Times New Roman"/>
+                <w:kern w:val="0"/>
+                <w14:ligatures w14:val="none"/>
+              </w:rPr>
+            </w:pPr>
+            <w:r>
+              <w:rPr>
+                <w:rFonts w:ascii="Times New Roman" w:eastAsia="Times New Roman" w:hAnsi="Times New Roman" w:cs="Times New Roman"/>
+                <w:b/>
+                <w:bCs/>
+                <w:kern w:val="0"/>
+                <w14:ligatures w14:val="none"/>
+              </w:rPr>
+              <w:t>MySQL</w:t>
+            </w:r>
+          </w:p>
+        </w:tc>
+        <w:tc>
+          <w:tcPr>
+            <w:tcW w:w="1838" w:type="dxa"/>
+            <w:hideMark/>
+          </w:tcPr>
+          <w:p>
+            <w:pPr>
+              <w:spacing w:before="240"/>
+              <w:rPr>
+                <w:rFonts w:ascii="Times New Roman" w:eastAsia="Times New Roman" w:hAnsi="Times New Roman" w:cs="Times New Roman"/>
+                <w:kern w:val="0"/>
+                <w14:ligatures w14:val="none"/>
+              </w:rPr>
+            </w:pPr>
+            <w:r>
+              <w:rPr>
+                <w:rFonts w:ascii="Times New Roman" w:eastAsia="Times New Roman" w:hAnsi="Times New Roman" w:cs="Times New Roman"/>
+                <w:kern w:val="0"/>
+                <w14:ligatures w14:val="none"/>
+              </w:rPr>
+              <w:t>Database</w:t>
+            </w:r>
+          </w:p>
+        </w:tc>
+        <w:tc>
+          <w:tcPr>
+            <w:tcW w:w="5812" w:type="dxa"/>
+            <w:hideMark/>
+          </w:tcPr>
+          <w:p>
+            <w:pPr>
+              <w:spacing w:before="240"/>
+              <w:rPr>
+                <w:rFonts w:ascii="Times New Roman" w:eastAsia="Times New Roman" w:hAnsi="Times New Roman" w:cs="Times New Roman"/>
+                <w:kern w:val="0"/>
+                <w14:ligatures w14:val="none"/>
+              </w:rPr>
+            </w:pPr>
+            <w:r>
+              <w:rPr>
+                <w:rFonts w:ascii="Times New Roman" w:eastAsia="Times New Roman" w:hAnsi="Times New Roman" w:cs="Times New Roman"/>
+                <w:kern w:val="0"/>
+                <w14:ligatures w14:val="none"/>
+              </w:rPr>
+              <w:t>Efficient for relational structures like quizzes, results, and media references.</w:t>
+            </w:r>
+          </w:p>
+        </w:tc>
+      </w:tr>
+      <w:tr>
+        <w:trPr>
+          <w:trHeight w:val="971"/>
+        </w:trPr>
+        <w:tc>
+          <w:tcPr>
+            <w:tcW w:w="1885" w:type="dxa"/>
+            <w:hideMark/>
+          </w:tcPr>
+          <w:p>
+            <w:pPr>
+              <w:spacing w:before="240"/>
+              <w:rPr>
+                <w:rFonts w:ascii="Times New Roman" w:eastAsia="Times New Roman" w:hAnsi="Times New Roman" w:cs="Times New Roman"/>
+                <w:kern w:val="0"/>
+                <w14:ligatures w14:val="none"/>
+              </w:rPr>
+            </w:pPr>
+            <w:r>
+              <w:rPr>
+                <w:rFonts w:ascii="Times New Roman" w:eastAsia="Times New Roman" w:hAnsi="Times New Roman" w:cs="Times New Roman"/>
+                <w:b/>
+                <w:bCs/>
+                <w:kern w:val="0"/>
+                <w14:ligatures w14:val="none"/>
+              </w:rPr>
+              <w:t xml:space="preserve">JWT &amp; </w:t>
+            </w:r>
+            <w:proofErr w:type="spellStart"/>
+            <w:r>
+              <w:rPr>
+                <w:rFonts w:ascii="Times New Roman" w:eastAsia="Times New Roman" w:hAnsi="Times New Roman" w:cs="Times New Roman"/>
+                <w:b/>
+                <w:bCs/>
+                <w:kern w:val="0"/>
+                <w14:ligatures w14:val="none"/>
+              </w:rPr>
+              <w:t>BCrypt</w:t>
+            </w:r>
+            <w:proofErr w:type="spellEnd"/>
+          </w:p>
+        </w:tc>
+        <w:tc>
+          <w:tcPr>
+            <w:tcW w:w="1838" w:type="dxa"/>
+            <w:hideMark/>
+          </w:tcPr>
+          <w:p>
+            <w:pPr>
+              <w:spacing w:before="240"/>
+              <w:rPr>
+                <w:rFonts w:ascii="Times New Roman" w:eastAsia="Times New Roman" w:hAnsi="Times New Roman" w:cs="Times New Roman"/>
+                <w:kern w:val="0"/>
+                <w14:ligatures w14:val="none"/>
+              </w:rPr>
+            </w:pPr>
+            <w:r>
+              <w:rPr>
+                <w:rFonts w:ascii="Times New Roman" w:eastAsia="Times New Roman" w:hAnsi="Times New Roman" w:cs="Times New Roman"/>
+                <w:kern w:val="0"/>
+                <w14:ligatures w14:val="none"/>
+              </w:rPr>
+              <w:t>Authentication</w:t>
+            </w:r>
+          </w:p>
+        </w:tc>
+        <w:tc>
+          <w:tcPr>
+            <w:tcW w:w="5812" w:type="dxa"/>
+            <w:hideMark/>
+          </w:tcPr>
+          <w:p>
+            <w:pPr>
+              <w:spacing w:before="240"/>
+              <w:rPr>
+                <w:rFonts w:ascii="Times New Roman" w:eastAsia="Times New Roman" w:hAnsi="Times New Roman" w:cs="Times New Roman"/>
+                <w:kern w:val="0"/>
+                <w14:ligatures w14:val="none"/>
+              </w:rPr>
+            </w:pPr>
+            <w:r>
+              <w:rPr>
+                <w:rFonts w:ascii="Times New Roman" w:eastAsia="Times New Roman" w:hAnsi="Times New Roman" w:cs="Times New Roman"/>
+                <w:kern w:val="0"/>
+                <w14:ligatures w14:val="none"/>
+              </w:rPr>
+              <w:t>Ensures secure access to quiz submissions and private media.</w:t>
+            </w:r>
+          </w:p>
+        </w:tc>
+      </w:tr>
+      <w:tr>
+        <w:trPr>
+          <w:trHeight w:val="980"/>
+        </w:trPr>
+        <w:tc>
+          <w:tcPr>
+            <w:tcW w:w="1885" w:type="dxa"/>
+            <w:hideMark/>
+          </w:tcPr>
+          <w:p>
+            <w:pPr>
+              <w:spacing w:before="240"/>
+              <w:rPr>
+                <w:rFonts w:ascii="Times New Roman" w:eastAsia="Times New Roman" w:hAnsi="Times New Roman" w:cs="Times New Roman"/>
+                <w:kern w:val="0"/>
+                <w14:ligatures w14:val="none"/>
+              </w:rPr>
+            </w:pPr>
+            <w:r>
+              <w:rPr>
+                <w:rFonts w:ascii="Times New Roman" w:eastAsia="Times New Roman" w:hAnsi="Times New Roman" w:cs="Times New Roman"/>
+                <w:b/>
+                <w:bCs/>
+                <w:kern w:val="0"/>
+                <w14:ligatures w14:val="none"/>
+              </w:rPr>
+              <w:t>Docker</w:t>
+            </w:r>
+          </w:p>
+        </w:tc>
+        <w:tc>
+          <w:tcPr>
+            <w:tcW w:w="1838" w:type="dxa"/>
+            <w:hideMark/>
+          </w:tcPr>
+          <w:p>
+            <w:pPr>
+              <w:spacing w:before="240"/>
+              <w:rPr>
+                <w:rFonts w:ascii="Times New Roman" w:eastAsia="Times New Roman" w:hAnsi="Times New Roman" w:cs="Times New Roman"/>
+                <w:kern w:val="0"/>
+                <w14:ligatures w14:val="none"/>
+              </w:rPr>
+            </w:pPr>
+            <w:r>
+              <w:rPr>
+                <w:rFonts w:ascii="Times New Roman" w:eastAsia="Times New Roman" w:hAnsi="Times New Roman" w:cs="Times New Roman"/>
+                <w:kern w:val="0"/>
+                <w14:ligatures w14:val="none"/>
+              </w:rPr>
+              <w:t>Deployment</w:t>
+            </w:r>
+          </w:p>
+        </w:tc>
+        <w:tc>
+          <w:tcPr>
+            <w:tcW w:w="5812" w:type="dxa"/>
+            <w:hideMark/>
+          </w:tcPr>
+          <w:p>
+            <w:pPr>
+              <w:spacing w:before="240"/>
+              <w:rPr>
+                <w:rFonts w:ascii="Times New Roman" w:eastAsia="Times New Roman" w:hAnsi="Times New Roman" w:cs="Times New Roman"/>
+                <w:kern w:val="0"/>
+                <w14:ligatures w14:val="none"/>
+              </w:rPr>
+            </w:pPr>
+            <w:r>
+              <w:rPr>
+                <w:rFonts w:ascii="Times New Roman" w:eastAsia="Times New Roman" w:hAnsi="Times New Roman" w:cs="Times New Roman"/>
+                <w:kern w:val="0"/>
+                <w14:ligatures w14:val="none"/>
+              </w:rPr>
+              <w:t>Assists in consistent testing of file uploads and quiz features.</w:t>
+            </w:r>
+          </w:p>
+        </w:tc>
+      </w:tr>
+    </w:tbl>
+    <w:p>
+      <w:pPr>
+        <w:spacing w:line="240" w:lineRule="auto"/>
+        <w:rPr>
+          <w:rFonts w:ascii="Times New Roman" w:eastAsia="Times New Roman" w:hAnsi="Times New Roman" w:cs="Times New Roman"/>
+          <w:kern w:val="0"/>
+          <w14:ligatures w14:val="none"/>
+        </w:rPr>
+      </w:pPr>
+      <w:r>
+        <w:rPr>
+          <w:rFonts w:ascii="Times New Roman" w:eastAsia="Times New Roman" w:hAnsi="Times New Roman" w:cs="Times New Roman"/>
+          <w:kern w:val="0"/>
+          <w14:ligatures w14:val="none"/>
+        </w:rPr>
+        <w:pict w14:anchorId="5D7C2224">
+          <v:rect id="_x0000_i1179" style="width:0;height:1.5pt" o:hralign="center" o:hrstd="t" o:hr="t" fillcolor="#a0a0a0" stroked="f"/>
+        </w:pict>
       </w:r>
     </w:p>
     <w:p>
       <w:pPr>
+        <w:spacing w:before="100" w:beforeAutospacing="1" w:line="240" w:lineRule="auto"/>
+        <w:outlineLvl w:val="2"/>
+        <w:rPr>
+          <w:rFonts w:ascii="Times New Roman" w:eastAsia="Times New Roman" w:hAnsi="Times New Roman" w:cs="Times New Roman"/>
+          <w:b/>
+          <w:bCs/>
+          <w:kern w:val="0"/>
+          <w:sz w:val="27"/>
+          <w:szCs w:val="27"/>
+          <w14:ligatures w14:val="none"/>
+        </w:rPr>
+      </w:pPr>
+      <w:r>
+        <w:rPr>
+          <w:rFonts w:ascii="Times New Roman" w:eastAsia="Times New Roman" w:hAnsi="Times New Roman" w:cs="Times New Roman"/>
+          <w:b/>
+          <w:bCs/>
+          <w:kern w:val="0"/>
+          <w:sz w:val="27"/>
+          <w:szCs w:val="27"/>
+          <w14:ligatures w14:val="none"/>
+        </w:rPr>
+        <w:t>4. Findings and Design Adjustments</w:t>
+      </w:r>
+    </w:p>
+    <w:p>
+      <w:pPr>
         <w:numPr>
           <w:ilvl w:val="0"/>
-          <w:numId w:val="2"/>
+          <w:numId w:val="13"/>
         </w:numPr>
-      </w:pPr>
-      <w:r>
+        <w:spacing w:before="100" w:beforeAutospacing="1" w:line="240" w:lineRule="auto"/>
+        <w:rPr>
+          <w:rFonts w:ascii="Times New Roman" w:eastAsia="Times New Roman" w:hAnsi="Times New Roman" w:cs="Times New Roman"/>
+          <w:kern w:val="0"/>
+          <w14:ligatures w14:val="none"/>
+        </w:rPr>
+      </w:pPr>
+      <w:r>
+        <w:rPr>
+          <w:rFonts w:ascii="Times New Roman" w:eastAsia="Times New Roman" w:hAnsi="Times New Roman" w:cs="Times New Roman"/>
+          <w:b/>
+          <w:bCs/>
+          <w:kern w:val="0"/>
+          <w14:ligatures w14:val="none"/>
+        </w:rPr>
         <w:lastRenderedPageBreak/>
-        <w:t>How can JWT authentication be securely implemented in Spring Boot?</w:t>
+        <w:t>Quiz Structure:</w:t>
+      </w:r>
+      <w:r>
+        <w:rPr>
+          <w:rFonts w:ascii="Times New Roman" w:eastAsia="Times New Roman" w:hAnsi="Times New Roman" w:cs="Times New Roman"/>
+          <w:kern w:val="0"/>
+          <w14:ligatures w14:val="none"/>
+        </w:rPr>
+        <w:t xml:space="preserve"> Implemented flexible entity models with support for multiple question types. Designed backend services for question retrieval, result recording, and scoring.</w:t>
       </w:r>
     </w:p>
     <w:p>
       <w:pPr>
         <w:numPr>
           <w:ilvl w:val="0"/>
-          <w:numId w:val="2"/>
+          <w:numId w:val="13"/>
         </w:numPr>
-      </w:pPr>
-      <w:r>
-        <w:t>What security best practices should be applied to enhance system robustness?</w:t>
+        <w:spacing w:before="100" w:beforeAutospacing="1" w:line="240" w:lineRule="auto"/>
+        <w:rPr>
+          <w:rFonts w:ascii="Times New Roman" w:eastAsia="Times New Roman" w:hAnsi="Times New Roman" w:cs="Times New Roman"/>
+          <w:kern w:val="0"/>
+          <w14:ligatures w14:val="none"/>
+        </w:rPr>
+      </w:pPr>
+      <w:r>
+        <w:rPr>
+          <w:rFonts w:ascii="Times New Roman" w:eastAsia="Times New Roman" w:hAnsi="Times New Roman" w:cs="Times New Roman"/>
+          <w:b/>
+          <w:bCs/>
+          <w:kern w:val="0"/>
+          <w14:ligatures w14:val="none"/>
+        </w:rPr>
+        <w:t>Media Upload:</w:t>
+      </w:r>
+      <w:r>
+        <w:rPr>
+          <w:rFonts w:ascii="Times New Roman" w:eastAsia="Times New Roman" w:hAnsi="Times New Roman" w:cs="Times New Roman"/>
+          <w:kern w:val="0"/>
+          <w14:ligatures w14:val="none"/>
+        </w:rPr>
+        <w:t xml:space="preserve"> Basic file upload is operational. Planning to extend functionality to preview and embed files directly into course content. Considering moving heavy media to object storage in future iterations.</w:t>
       </w:r>
     </w:p>
     <w:p>
-      <w:r>
-        <w:pict w14:anchorId="4EFA5BD9">
-          <v:rect id="_x0000_i1094" style="width:0;height:1.5pt" o:hralign="center" o:hrstd="t" o:hr="t" fillcolor="#a0a0a0" stroked="f"/>
-        </w:pict>
+      <w:pPr>
+        <w:numPr>
+          <w:ilvl w:val="0"/>
+          <w:numId w:val="13"/>
+        </w:numPr>
+        <w:spacing w:before="100" w:beforeAutospacing="1" w:line="240" w:lineRule="auto"/>
+        <w:rPr>
+          <w:rFonts w:ascii="Times New Roman" w:eastAsia="Times New Roman" w:hAnsi="Times New Roman" w:cs="Times New Roman"/>
+          <w:kern w:val="0"/>
+          <w14:ligatures w14:val="none"/>
+        </w:rPr>
+      </w:pPr>
+      <w:r>
+        <w:rPr>
+          <w:rFonts w:ascii="Times New Roman" w:eastAsia="Times New Roman" w:hAnsi="Times New Roman" w:cs="Times New Roman"/>
+          <w:b/>
+          <w:bCs/>
+          <w:kern w:val="0"/>
+          <w14:ligatures w14:val="none"/>
+        </w:rPr>
+        <w:t>Security:</w:t>
+      </w:r>
+      <w:r>
+        <w:rPr>
+          <w:rFonts w:ascii="Times New Roman" w:eastAsia="Times New Roman" w:hAnsi="Times New Roman" w:cs="Times New Roman"/>
+          <w:kern w:val="0"/>
+          <w14:ligatures w14:val="none"/>
+        </w:rPr>
+        <w:t xml:space="preserve"> Added endpoint-level role restrictions to protect uploaded materials and quiz data.</w:t>
       </w:r>
     </w:p>
     <w:p>
       <w:pPr>
-        <w:rPr>
+        <w:numPr>
+          <w:ilvl w:val="0"/>
+          <w:numId w:val="13"/>
+        </w:numPr>
+        <w:spacing w:before="100" w:beforeAutospacing="1" w:line="240" w:lineRule="auto"/>
+        <w:rPr>
+          <w:rFonts w:ascii="Times New Roman" w:eastAsia="Times New Roman" w:hAnsi="Times New Roman" w:cs="Times New Roman"/>
+          <w:kern w:val="0"/>
+          <w14:ligatures w14:val="none"/>
+        </w:rPr>
+      </w:pPr>
+      <w:r>
+        <w:rPr>
+          <w:rFonts w:ascii="Times New Roman" w:eastAsia="Times New Roman" w:hAnsi="Times New Roman" w:cs="Times New Roman"/>
           <w:b/>
           <w:bCs/>
-        </w:rPr>
-      </w:pPr>
-      <w:r>
-        <w:rPr>
+          <w:kern w:val="0"/>
+          <w14:ligatures w14:val="none"/>
+        </w:rPr>
+        <w:t>Frontend:</w:t>
+      </w:r>
+      <w:r>
+        <w:rPr>
+          <w:rFonts w:ascii="Times New Roman" w:eastAsia="Times New Roman" w:hAnsi="Times New Roman" w:cs="Times New Roman"/>
+          <w:kern w:val="0"/>
+          <w14:ligatures w14:val="none"/>
+        </w:rPr>
+        <w:t xml:space="preserve"> React now conditionally renders quiz components based on question type. Initial media previews (image and video) are working in test environments.</w:t>
+      </w:r>
+    </w:p>
+    <w:p>
+      <w:pPr>
+        <w:spacing w:line="240" w:lineRule="auto"/>
+        <w:rPr>
+          <w:rFonts w:ascii="Times New Roman" w:eastAsia="Times New Roman" w:hAnsi="Times New Roman" w:cs="Times New Roman"/>
+          <w:kern w:val="0"/>
+          <w14:ligatures w14:val="none"/>
+        </w:rPr>
+      </w:pPr>
+      <w:r>
+        <w:rPr>
+          <w:rFonts w:ascii="Times New Roman" w:eastAsia="Times New Roman" w:hAnsi="Times New Roman" w:cs="Times New Roman"/>
+          <w:kern w:val="0"/>
+          <w14:ligatures w14:val="none"/>
+        </w:rPr>
+        <w:pict w14:anchorId="7E36A221">
+          <v:rect id="_x0000_i1180" style="width:0;height:1.5pt" o:hralign="center" o:hrstd="t" o:hr="t" fillcolor="#a0a0a0" stroked="f"/>
+        </w:pict>
+      </w:r>
+    </w:p>
+    <w:p>
+      <w:pPr>
+        <w:spacing w:before="100" w:beforeAutospacing="1" w:line="240" w:lineRule="auto"/>
+        <w:outlineLvl w:val="2"/>
+        <w:rPr>
+          <w:rFonts w:ascii="Times New Roman" w:eastAsia="Times New Roman" w:hAnsi="Times New Roman" w:cs="Times New Roman"/>
           <w:b/>
           <w:bCs/>
-        </w:rPr>
-        <w:t>2.2 Backend Development</w:t>
+          <w:kern w:val="0"/>
+          <w:sz w:val="27"/>
+          <w:szCs w:val="27"/>
+          <w14:ligatures w14:val="none"/>
+        </w:rPr>
+      </w:pPr>
+      <w:r>
+        <w:rPr>
+          <w:rFonts w:ascii="Times New Roman" w:eastAsia="Times New Roman" w:hAnsi="Times New Roman" w:cs="Times New Roman"/>
+          <w:b/>
+          <w:bCs/>
+          <w:kern w:val="0"/>
+          <w:sz w:val="27"/>
+          <w:szCs w:val="27"/>
+          <w14:ligatures w14:val="none"/>
+        </w:rPr>
+        <w:t>5. Conclusion &amp; Next Steps</w:t>
       </w:r>
     </w:p>
     <w:p>
-      <w:r>
-        <w:t>The backend is developed using Java Spring Boot, employing a layered architecture (Controller → Service → Repository) to enhance maintainability, scalability, and testability. MySQL is used as the relational database for storing user, course, and file data. Docker is employed to ensure consistency across different environments.</w:t>
+      <w:pPr>
+        <w:spacing w:before="100" w:beforeAutospacing="1" w:line="240" w:lineRule="auto"/>
+        <w:rPr>
+          <w:rFonts w:ascii="Times New Roman" w:eastAsia="Times New Roman" w:hAnsi="Times New Roman" w:cs="Times New Roman"/>
+          <w:kern w:val="0"/>
+          <w14:ligatures w14:val="none"/>
+        </w:rPr>
+      </w:pPr>
+      <w:r>
+        <w:rPr>
+          <w:rFonts w:ascii="Times New Roman" w:eastAsia="Times New Roman" w:hAnsi="Times New Roman" w:cs="Times New Roman"/>
+          <w:kern w:val="0"/>
+          <w14:ligatures w14:val="none"/>
+        </w:rPr>
+        <w:t xml:space="preserve">By narrowing the research to </w:t>
+      </w:r>
+      <w:r>
+        <w:rPr>
+          <w:rFonts w:ascii="Times New Roman" w:eastAsia="Times New Roman" w:hAnsi="Times New Roman" w:cs="Times New Roman"/>
+          <w:b/>
+          <w:bCs/>
+          <w:kern w:val="0"/>
+          <w14:ligatures w14:val="none"/>
+        </w:rPr>
+        <w:t>quizzes</w:t>
+      </w:r>
+      <w:r>
+        <w:rPr>
+          <w:rFonts w:ascii="Times New Roman" w:eastAsia="Times New Roman" w:hAnsi="Times New Roman" w:cs="Times New Roman"/>
+          <w:kern w:val="0"/>
+          <w14:ligatures w14:val="none"/>
+        </w:rPr>
+        <w:t xml:space="preserve"> and </w:t>
+      </w:r>
+      <w:r>
+        <w:rPr>
+          <w:rFonts w:ascii="Times New Roman" w:eastAsia="Times New Roman" w:hAnsi="Times New Roman" w:cs="Times New Roman"/>
+          <w:b/>
+          <w:bCs/>
+          <w:kern w:val="0"/>
+          <w14:ligatures w14:val="none"/>
+        </w:rPr>
+        <w:t>media integration</w:t>
+      </w:r>
+      <w:r>
+        <w:rPr>
+          <w:rFonts w:ascii="Times New Roman" w:eastAsia="Times New Roman" w:hAnsi="Times New Roman" w:cs="Times New Roman"/>
+          <w:kern w:val="0"/>
+          <w14:ligatures w14:val="none"/>
+        </w:rPr>
+        <w:t>, we've ensured that the system can support more interactive, modern learning experiences. This focused research helped guide both architectural decisions and implementation priorities.</w:t>
       </w:r>
     </w:p>
     <w:p>
-      <w:r>
-        <w:rPr>
+      <w:pPr>
+        <w:spacing w:before="100" w:beforeAutospacing="1" w:line="240" w:lineRule="auto"/>
+        <w:rPr>
+          <w:rFonts w:ascii="Times New Roman" w:eastAsia="Times New Roman" w:hAnsi="Times New Roman" w:cs="Times New Roman"/>
+          <w:kern w:val="0"/>
+          <w14:ligatures w14:val="none"/>
+        </w:rPr>
+      </w:pPr>
+      <w:r>
+        <w:rPr>
+          <w:rFonts w:ascii="Times New Roman" w:eastAsia="Times New Roman" w:hAnsi="Times New Roman" w:cs="Times New Roman"/>
           <w:b/>
           <w:bCs/>
-        </w:rPr>
-        <w:t>Research Questions:</w:t>
+          <w:kern w:val="0"/>
+          <w14:ligatures w14:val="none"/>
+        </w:rPr>
+        <w:t>Next Steps:</w:t>
       </w:r>
     </w:p>
     <w:p>
       <w:pPr>
         <w:numPr>
           <w:ilvl w:val="0"/>
-          <w:numId w:val="3"/>
+          <w:numId w:val="14"/>
         </w:numPr>
-      </w:pPr>
-      <w:r>
-        <w:t>What are the best practices for RESTful API development in Spring Boot?</w:t>
+        <w:spacing w:before="100" w:beforeAutospacing="1" w:line="240" w:lineRule="auto"/>
+        <w:rPr>
+          <w:rFonts w:ascii="Times New Roman" w:eastAsia="Times New Roman" w:hAnsi="Times New Roman" w:cs="Times New Roman"/>
+          <w:kern w:val="0"/>
+          <w14:ligatures w14:val="none"/>
+        </w:rPr>
+      </w:pPr>
+      <w:r>
+        <w:rPr>
+          <w:rFonts w:ascii="Times New Roman" w:eastAsia="Times New Roman" w:hAnsi="Times New Roman" w:cs="Times New Roman"/>
+          <w:kern w:val="0"/>
+          <w14:ligatures w14:val="none"/>
+        </w:rPr>
+        <w:t>Complete backend implementation of quiz submission and result calculation</w:t>
       </w:r>
     </w:p>
     <w:p>
       <w:pPr>
         <w:numPr>
           <w:ilvl w:val="0"/>
-          <w:numId w:val="3"/>
+          <w:numId w:val="14"/>
         </w:numPr>
-      </w:pPr>
-      <w:r>
-        <w:t>How can the backend be structured to adhere to SOLID principles and ensure high performance?</w:t>
+        <w:spacing w:before="100" w:beforeAutospacing="1" w:line="240" w:lineRule="auto"/>
+        <w:rPr>
+          <w:rFonts w:ascii="Times New Roman" w:eastAsia="Times New Roman" w:hAnsi="Times New Roman" w:cs="Times New Roman"/>
+          <w:kern w:val="0"/>
+          <w14:ligatures w14:val="none"/>
+        </w:rPr>
+      </w:pPr>
+      <w:r>
+        <w:rPr>
+          <w:rFonts w:ascii="Times New Roman" w:eastAsia="Times New Roman" w:hAnsi="Times New Roman" w:cs="Times New Roman"/>
+          <w:kern w:val="0"/>
+          <w14:ligatures w14:val="none"/>
+        </w:rPr>
+        <w:t>Finalize media preview and embed features in the course view</w:t>
       </w:r>
     </w:p>
     <w:p>
-      <w:r>
-        <w:pict w14:anchorId="75A26C2B">
-          <v:rect id="_x0000_i1095" style="width:0;height:1.5pt" o:hralign="center" o:hrstd="t" o:hr="t" fillcolor="#a0a0a0" stroked="f"/>
-        </w:pict>
+      <w:pPr>
+        <w:numPr>
+          <w:ilvl w:val="0"/>
+          <w:numId w:val="14"/>
+        </w:numPr>
+        <w:spacing w:before="100" w:beforeAutospacing="1" w:line="240" w:lineRule="auto"/>
+        <w:rPr>
+          <w:rFonts w:ascii="Times New Roman" w:eastAsia="Times New Roman" w:hAnsi="Times New Roman" w:cs="Times New Roman"/>
+          <w:kern w:val="0"/>
+          <w14:ligatures w14:val="none"/>
+        </w:rPr>
+      </w:pPr>
+      <w:r>
+        <w:rPr>
+          <w:rFonts w:ascii="Times New Roman" w:eastAsia="Times New Roman" w:hAnsi="Times New Roman" w:cs="Times New Roman"/>
+          <w:kern w:val="0"/>
+          <w14:ligatures w14:val="none"/>
+        </w:rPr>
+        <w:t>Explore file storage optimization for larger media files</w:t>
       </w:r>
     </w:p>
     <w:p>
       <w:pPr>
-        <w:rPr>
-          <w:b/>
-          <w:bCs/>
-        </w:rPr>
-      </w:pPr>
-      <w:r>
-        <w:rPr>
-          <w:b/>
-          <w:bCs/>
-        </w:rPr>
-        <w:t>2.3 Frontend Development</w:t>
+        <w:numPr>
+          <w:ilvl w:val="0"/>
+          <w:numId w:val="14"/>
+        </w:numPr>
+        <w:spacing w:before="100" w:beforeAutospacing="1" w:line="240" w:lineRule="auto"/>
+        <w:rPr>
+          <w:rFonts w:ascii="Times New Roman" w:eastAsia="Times New Roman" w:hAnsi="Times New Roman" w:cs="Times New Roman"/>
+          <w:kern w:val="0"/>
+          <w14:ligatures w14:val="none"/>
+        </w:rPr>
+      </w:pPr>
+      <w:r>
+        <w:rPr>
+          <w:rFonts w:ascii="Times New Roman" w:eastAsia="Times New Roman" w:hAnsi="Times New Roman" w:cs="Times New Roman"/>
+          <w:kern w:val="0"/>
+          <w14:ligatures w14:val="none"/>
+        </w:rPr>
+        <w:t>Conduct usability testing on quiz and media components</w:t>
       </w:r>
     </w:p>
     <w:p>
-      <w:r>
-        <w:t>The frontend of UpliftEd is built using React, following a component-based structure to ensure reusability and maintainability. The user interface is designed to be professional, responsive, and user-friendly. UI components such as navigation bars, login forms, registration forms, and course display cards are implemented to enhance user experience.</w:t>
+      <w:pPr>
+        <w:numPr>
+          <w:ilvl w:val="0"/>
+          <w:numId w:val="14"/>
+        </w:numPr>
+        <w:spacing w:before="100" w:beforeAutospacing="1" w:line="240" w:lineRule="auto"/>
+        <w:rPr>
+          <w:rFonts w:ascii="Times New Roman" w:eastAsia="Times New Roman" w:hAnsi="Times New Roman" w:cs="Times New Roman"/>
+          <w:kern w:val="0"/>
+          <w14:ligatures w14:val="none"/>
+        </w:rPr>
+      </w:pPr>
+      <w:proofErr w:type="gramStart"/>
+      <w:r>
+        <w:rPr>
+          <w:rFonts w:ascii="Times New Roman" w:eastAsia="Times New Roman" w:hAnsi="Times New Roman" w:cs="Times New Roman"/>
+          <w:kern w:val="0"/>
+          <w14:ligatures w14:val="none"/>
+        </w:rPr>
+        <w:t>Continue</w:t>
+      </w:r>
+      <w:proofErr w:type="gramEnd"/>
+      <w:r>
+        <w:rPr>
+          <w:rFonts w:ascii="Times New Roman" w:eastAsia="Times New Roman" w:hAnsi="Times New Roman" w:cs="Times New Roman"/>
+          <w:kern w:val="0"/>
+          <w14:ligatures w14:val="none"/>
+        </w:rPr>
+        <w:t xml:space="preserve"> applied research as new features are introduced in future sprints</w:t>
       </w:r>
     </w:p>
     <w:p>
-      <w:r>
-        <w:rPr>
-          <w:b/>
-          <w:bCs/>
-        </w:rPr>
-        <w:t>Research Questions:</w:t>
+      <w:pPr>
+        <w:spacing w:line="240" w:lineRule="auto"/>
+        <w:rPr>
+          <w:rFonts w:ascii="Times New Roman" w:eastAsia="Times New Roman" w:hAnsi="Times New Roman" w:cs="Times New Roman"/>
+          <w:kern w:val="0"/>
+          <w14:ligatures w14:val="none"/>
+        </w:rPr>
+      </w:pPr>
+      <w:r>
+        <w:rPr>
+          <w:rFonts w:ascii="Times New Roman" w:eastAsia="Times New Roman" w:hAnsi="Times New Roman" w:cs="Times New Roman"/>
+          <w:kern w:val="0"/>
+          <w14:ligatures w14:val="none"/>
+        </w:rPr>
+        <w:pict w14:anchorId="10F6D124">
+          <v:rect id="_x0000_i1181" style="width:0;height:1.5pt" o:hralign="center" o:hrstd="t" o:hr="t" fillcolor="#a0a0a0" stroked="f"/>
+        </w:pict>
       </w:r>
     </w:p>
     <w:p>
       <w:pPr>
-        <w:numPr>
-          <w:ilvl w:val="0"/>
-          <w:numId w:val="4"/>
-        </w:numPr>
-      </w:pPr>
-      <w:r>
-        <w:t>How can React be used to create a modern and responsive user interface?</w:t>
+        <w:spacing w:before="100" w:beforeAutospacing="1" w:line="240" w:lineRule="auto"/>
+        <w:rPr>
+          <w:rFonts w:ascii="Times New Roman" w:eastAsia="Times New Roman" w:hAnsi="Times New Roman" w:cs="Times New Roman"/>
+          <w:kern w:val="0"/>
+          <w14:ligatures w14:val="none"/>
+        </w:rPr>
+      </w:pPr>
+      <w:r>
+        <w:rPr>
+          <w:rFonts w:ascii="Times New Roman" w:eastAsia="Times New Roman" w:hAnsi="Times New Roman" w:cs="Times New Roman"/>
+          <w:kern w:val="0"/>
+          <w14:ligatures w14:val="none"/>
+        </w:rPr>
+        <w:t>Let me know if you'd like this formatted as a PDF or need help generating diagrams to support this document!</w:t>
       </w:r>
     </w:p>
     <w:p>
-      <w:pPr>
-        <w:numPr>
-          <w:ilvl w:val="0"/>
-          <w:numId w:val="4"/>
-        </w:numPr>
-      </w:pPr>
-      <w:r>
-        <w:t>What UI design principles should be applied to enhance user experience?</w:t>
-      </w:r>
-    </w:p>
-    <w:p>
-      <w:r>
-        <w:pict w14:anchorId="731CB3BD">
-          <v:rect id="_x0000_i1096" style="width:0;height:1.5pt" o:hralign="center" o:hrstd="t" o:hr="t" fillcolor="#a0a0a0" stroked="f"/>
-        </w:pict>
-      </w:r>
-    </w:p>
-    <w:p>
-      <w:pPr>
-        <w:rPr>
-          <w:b/>
-          <w:bCs/>
-        </w:rPr>
-      </w:pPr>
-      <w:r>
-        <w:rPr>
-          <w:b/>
-          <w:bCs/>
-        </w:rPr>
-        <w:t>2.4 CI/CD &amp; Testing</w:t>
-      </w:r>
-    </w:p>
-    <w:p>
-      <w:r>
-        <w:t>Continuous Integration and Continuous Deployment (CI/CD) pipelines are configured using GitLab. Automated testing and deployment ensure code quality and reduce the risk of errors during the development process. Unit and integration tests are included as part of the pipeline to guarantee software reliability.</w:t>
-      </w:r>
-    </w:p>
-    <w:p>
-      <w:r>
-        <w:rPr>
-          <w:b/>
-          <w:bCs/>
-        </w:rPr>
-        <w:t>Research Questions:</w:t>
-      </w:r>
-    </w:p>
-    <w:p>
-      <w:pPr>
-        <w:numPr>
-          <w:ilvl w:val="0"/>
-          <w:numId w:val="5"/>
-        </w:numPr>
-      </w:pPr>
-      <w:r>
-        <w:t>How can CI/CD pipelines be effectively configured for Java Spring Boot projects?</w:t>
-      </w:r>
-    </w:p>
-    <w:p>
-      <w:pPr>
-        <w:numPr>
-          <w:ilvl w:val="0"/>
-          <w:numId w:val="5"/>
-        </w:numPr>
-      </w:pPr>
-      <w:r>
-        <w:lastRenderedPageBreak/>
-        <w:t>What testing strategies are suitable for ensuring software reliability and maintainability?</w:t>
-      </w:r>
-    </w:p>
-    <w:p>
-      <w:r>
-        <w:pict w14:anchorId="2F285F42">
-          <v:rect id="_x0000_i1097" style="width:0;height:1.5pt" o:hralign="center" o:hrstd="t" o:hr="t" fillcolor="#a0a0a0" stroked="f"/>
-        </w:pict>
-      </w:r>
-    </w:p>
-    <w:p>
-      <w:pPr>
-        <w:rPr>
-          <w:b/>
-          <w:bCs/>
-        </w:rPr>
-      </w:pPr>
-      <w:r>
-        <w:rPr>
-          <w:b/>
-          <w:bCs/>
-        </w:rPr>
-        <w:t>2.5 Database Design &amp; Performance Optimization</w:t>
-      </w:r>
-    </w:p>
-    <w:p>
-      <w:r>
-        <w:t>MySQL is selected for handling relational data due to its compatibility with Java Spring Boot, scalability, and widespread use in production environments. Proper indexing, normalization, and query optimization are applied to ensure efficient data retrieval and storage.</w:t>
-      </w:r>
-    </w:p>
-    <w:p>
-      <w:r>
-        <w:rPr>
-          <w:b/>
-          <w:bCs/>
-        </w:rPr>
-        <w:t>Research Questions:</w:t>
-      </w:r>
-    </w:p>
-    <w:p>
-      <w:pPr>
-        <w:numPr>
-          <w:ilvl w:val="0"/>
-          <w:numId w:val="6"/>
-        </w:numPr>
-      </w:pPr>
-      <w:r>
-        <w:t>How can MySQL indexing and queries be optimized for better performance?</w:t>
-      </w:r>
-    </w:p>
-    <w:p>
-      <w:pPr>
-        <w:numPr>
-          <w:ilvl w:val="0"/>
-          <w:numId w:val="6"/>
-        </w:numPr>
-      </w:pPr>
-      <w:r>
-        <w:t>What are the best practices for designing relational databases for high-performance applications?</w:t>
-      </w:r>
-    </w:p>
-    <w:p>
-      <w:r>
-        <w:pict w14:anchorId="3ADB3BB9">
-          <v:rect id="_x0000_i1098" style="width:0;height:1.5pt" o:hralign="center" o:hrstd="t" o:hr="t" fillcolor="#a0a0a0" stroked="f"/>
-        </w:pict>
-      </w:r>
-    </w:p>
-    <w:p>
-      <w:pPr>
-        <w:rPr>
-          <w:b/>
-          <w:bCs/>
-        </w:rPr>
-      </w:pPr>
-      <w:r>
-        <w:rPr>
-          <w:b/>
-          <w:bCs/>
-        </w:rPr>
-        <w:t>3. Literature Review &amp; Technology Evaluation</w:t>
-      </w:r>
-    </w:p>
-    <w:p>
-      <w:pPr>
-        <w:rPr>
-          <w:b/>
-          <w:bCs/>
-        </w:rPr>
-      </w:pPr>
-      <w:r>
-        <w:rPr>
-          <w:b/>
-          <w:bCs/>
-        </w:rPr>
-        <w:t>3.1 Technologies Evaluated</w:t>
-      </w:r>
-    </w:p>
-    <w:p>
-      <w:pPr>
-        <w:numPr>
-          <w:ilvl w:val="0"/>
-          <w:numId w:val="7"/>
-        </w:numPr>
-      </w:pPr>
-      <w:r>
-        <w:rPr>
-          <w:b/>
-          <w:bCs/>
-        </w:rPr>
-        <w:t>Spring Boot:</w:t>
-      </w:r>
-      <w:r>
-        <w:t xml:space="preserve"> Provides a structured framework for developing RESTful APIs, built-in dependency injection, and security features.</w:t>
-      </w:r>
-    </w:p>
-    <w:p>
-      <w:pPr>
-        <w:numPr>
-          <w:ilvl w:val="0"/>
-          <w:numId w:val="7"/>
-        </w:numPr>
-      </w:pPr>
-      <w:r>
-        <w:rPr>
-          <w:b/>
-          <w:bCs/>
-        </w:rPr>
-        <w:t>React:</w:t>
-      </w:r>
-      <w:r>
-        <w:t xml:space="preserve"> A popular frontend framework with a component-based architecture and fast rendering through the Virtual DOM.</w:t>
-      </w:r>
-    </w:p>
-    <w:p>
-      <w:pPr>
-        <w:numPr>
-          <w:ilvl w:val="0"/>
-          <w:numId w:val="7"/>
-        </w:numPr>
-      </w:pPr>
-      <w:r>
-        <w:rPr>
-          <w:b/>
-          <w:bCs/>
-        </w:rPr>
-        <w:t>MySQL:</w:t>
-      </w:r>
-      <w:r>
-        <w:t xml:space="preserve"> A reliable relational database system that ensures data integrity and supports advanced indexing.</w:t>
-      </w:r>
-    </w:p>
-    <w:p>
-      <w:pPr>
-        <w:numPr>
-          <w:ilvl w:val="0"/>
-          <w:numId w:val="7"/>
-        </w:numPr>
-      </w:pPr>
-      <w:r>
-        <w:rPr>
-          <w:b/>
-          <w:bCs/>
-        </w:rPr>
-        <w:t>Docker:</w:t>
-      </w:r>
-      <w:r>
-        <w:t xml:space="preserve"> Facilitates consistent deployment across different environments through containerization.</w:t>
-      </w:r>
-    </w:p>
-    <w:p>
-      <w:pPr>
-        <w:numPr>
-          <w:ilvl w:val="0"/>
-          <w:numId w:val="7"/>
-        </w:numPr>
-      </w:pPr>
-      <w:r>
-        <w:rPr>
-          <w:b/>
-          <w:bCs/>
-        </w:rPr>
-        <w:t>GitLab CI/CD:</w:t>
-      </w:r>
-      <w:r>
-        <w:t xml:space="preserve"> Provides tools for building, testing, and deploying applications in an automated manner.</w:t>
-      </w:r>
-    </w:p>
-    <w:p>
-      <w:pPr>
-        <w:numPr>
-          <w:ilvl w:val="0"/>
-          <w:numId w:val="7"/>
-        </w:numPr>
-      </w:pPr>
-      <w:r>
-        <w:rPr>
-          <w:b/>
-          <w:bCs/>
-        </w:rPr>
-        <w:t>JWT &amp; BCrypt:</w:t>
-      </w:r>
-      <w:r>
-        <w:t xml:space="preserve"> Ensures secure communication and data protection through stateless authentication and hashed passwords.</w:t>
-      </w:r>
-    </w:p>
-    <w:p>
-      <w:r>
-        <w:pict w14:anchorId="078EEC65">
-          <v:rect id="_x0000_i1099" style="width:0;height:1.5pt" o:hralign="center" o:hrstd="t" o:hr="t" fillcolor="#a0a0a0" stroked="f"/>
-        </w:pict>
-      </w:r>
-    </w:p>
-    <w:p>
-      <w:pPr>
-        <w:rPr>
-          <w:b/>
-          <w:bCs/>
-        </w:rPr>
-      </w:pPr>
-      <w:r>
-        <w:rPr>
-          <w:b/>
-          <w:bCs/>
-        </w:rPr>
-        <w:t>4. Analysis &amp; Findings</w:t>
-      </w:r>
-    </w:p>
-    <w:p>
-      <w:r>
-        <w:lastRenderedPageBreak/>
-        <w:t>The research supports the decision to use Spring Boot for backend development, React for frontend development, and MySQL for relational data storage. The use of Docker ensures consistency in deployment, while GitLab CI/CD provides an efficient way to automate testing and deployment. The design follows the MVC pattern, promoting modularity and ease of maintenance. JWT authentication is selected due to its efficiency in handling stateless requests, while BCrypt is used for secure password storage.</w:t>
-      </w:r>
-    </w:p>
-    <w:p>
-      <w:r>
-        <w:pict w14:anchorId="110F9D69">
-          <v:rect id="_x0000_i1100" style="width:0;height:1.5pt" o:hralign="center" o:hrstd="t" o:hr="t" fillcolor="#a0a0a0" stroked="f"/>
-        </w:pict>
-      </w:r>
-    </w:p>
-    <w:p>
-      <w:pPr>
-        <w:rPr>
-          <w:b/>
-          <w:bCs/>
-        </w:rPr>
-      </w:pPr>
-      <w:r>
-        <w:rPr>
-          <w:b/>
-          <w:bCs/>
-        </w:rPr>
-        <w:t>5. Conclusion &amp; Next Steps</w:t>
-      </w:r>
-    </w:p>
-    <w:p>
-      <w:r>
-        <w:t>The initial applied research has established a solid foundation for the development of UpliftEd. The backend structure, frontend interface, and CI/CD pipelines are well-defined and prepared for implementation. The next steps include:</w:t>
-      </w:r>
-    </w:p>
-    <w:p>
-      <w:pPr>
-        <w:numPr>
-          <w:ilvl w:val="0"/>
-          <w:numId w:val="8"/>
-        </w:numPr>
-      </w:pPr>
-      <w:r>
-        <w:t>Finalizing the backend endpoints for user, course, file, and quiz management.</w:t>
-      </w:r>
-    </w:p>
-    <w:p>
-      <w:pPr>
-        <w:numPr>
-          <w:ilvl w:val="0"/>
-          <w:numId w:val="8"/>
-        </w:numPr>
-      </w:pPr>
-      <w:r>
-        <w:t>Enhancing the frontend UI with better styling, navigation, and interactivity.</w:t>
-      </w:r>
-    </w:p>
-    <w:p>
-      <w:pPr>
-        <w:numPr>
-          <w:ilvl w:val="0"/>
-          <w:numId w:val="8"/>
-        </w:numPr>
-      </w:pPr>
-      <w:r>
-        <w:t>Completing the CI/CD setup to ensure automated testing and deployment.</w:t>
-      </w:r>
-    </w:p>
-    <w:p>
-      <w:pPr>
-        <w:numPr>
-          <w:ilvl w:val="0"/>
-          <w:numId w:val="8"/>
-        </w:numPr>
-      </w:pPr>
-      <w:r>
-        <w:t>Adding WebSocket support for real-time notifications (if applicable).</w:t>
-      </w:r>
-    </w:p>
-    <w:p>
-      <w:pPr>
-        <w:numPr>
-          <w:ilvl w:val="0"/>
-          <w:numId w:val="8"/>
-        </w:numPr>
-      </w:pPr>
-      <w:r>
-        <w:t>Implementing advanced security measures such as role-based access control.</w:t>
-      </w:r>
-    </w:p>
-    <w:p>
-      <w:r>
-        <w:t>The applied research will continue throughout the development process, with adjustments made as new requirements and challenges arise.</w:t>
-      </w:r>
-    </w:p>
-    <w:p>
       <w:r>
         <w:pict w14:anchorId="1F1679E5">
-          <v:rect id="_x0000_i1101" style="width:0;height:1.5pt" o:hralign="center" o:hrstd="t" o:hr="t" fillcolor="#a0a0a0" stroked="f"/>
+          <v:rect id="_x0000_i1034" style="width:0;height:1.5pt" o:hralign="center" o:hrstd="t" o:hr="t" fillcolor="#a0a0a0" stroked="f"/>
         </w:pict>
       </w:r>
     </w:p>
@@ -1182,6 +2343,155 @@
     </w:lvl>
   </w:abstractNum>
   <w:abstractNum w:abstractNumId="3" w15:restartNumberingAfterBreak="0">
+    <w:nsid w:val="16807146"/>
+    <w:multiLevelType w:val="multilevel"/>
+    <w:tmpl w:val="CD5844A0"/>
+    <w:lvl w:ilvl="0">
+      <w:start w:val="1"/>
+      <w:numFmt w:val="bullet"/>
+      <w:lvlText w:val=""/>
+      <w:lvlJc w:val="left"/>
+      <w:pPr>
+        <w:tabs>
+          <w:tab w:val="num" w:pos="720"/>
+        </w:tabs>
+        <w:ind w:left="720" w:hanging="360"/>
+      </w:pPr>
+      <w:rPr>
+        <w:rFonts w:ascii="Symbol" w:hAnsi="Symbol" w:hint="default"/>
+        <w:sz w:val="20"/>
+      </w:rPr>
+    </w:lvl>
+    <w:lvl w:ilvl="1" w:tentative="1">
+      <w:start w:val="1"/>
+      <w:numFmt w:val="bullet"/>
+      <w:lvlText w:val="o"/>
+      <w:lvlJc w:val="left"/>
+      <w:pPr>
+        <w:tabs>
+          <w:tab w:val="num" w:pos="1440"/>
+        </w:tabs>
+        <w:ind w:left="1440" w:hanging="360"/>
+      </w:pPr>
+      <w:rPr>
+        <w:rFonts w:ascii="Courier New" w:hAnsi="Courier New" w:hint="default"/>
+        <w:sz w:val="20"/>
+      </w:rPr>
+    </w:lvl>
+    <w:lvl w:ilvl="2" w:tentative="1">
+      <w:start w:val="1"/>
+      <w:numFmt w:val="bullet"/>
+      <w:lvlText w:val=""/>
+      <w:lvlJc w:val="left"/>
+      <w:pPr>
+        <w:tabs>
+          <w:tab w:val="num" w:pos="2160"/>
+        </w:tabs>
+        <w:ind w:left="2160" w:hanging="360"/>
+      </w:pPr>
+      <w:rPr>
+        <w:rFonts w:ascii="Wingdings" w:hAnsi="Wingdings" w:hint="default"/>
+        <w:sz w:val="20"/>
+      </w:rPr>
+    </w:lvl>
+    <w:lvl w:ilvl="3" w:tentative="1">
+      <w:start w:val="1"/>
+      <w:numFmt w:val="bullet"/>
+      <w:lvlText w:val=""/>
+      <w:lvlJc w:val="left"/>
+      <w:pPr>
+        <w:tabs>
+          <w:tab w:val="num" w:pos="2880"/>
+        </w:tabs>
+        <w:ind w:left="2880" w:hanging="360"/>
+      </w:pPr>
+      <w:rPr>
+        <w:rFonts w:ascii="Wingdings" w:hAnsi="Wingdings" w:hint="default"/>
+        <w:sz w:val="20"/>
+      </w:rPr>
+    </w:lvl>
+    <w:lvl w:ilvl="4" w:tentative="1">
+      <w:start w:val="1"/>
+      <w:numFmt w:val="bullet"/>
+      <w:lvlText w:val=""/>
+      <w:lvlJc w:val="left"/>
+      <w:pPr>
+        <w:tabs>
+          <w:tab w:val="num" w:pos="3600"/>
+        </w:tabs>
+        <w:ind w:left="3600" w:hanging="360"/>
+      </w:pPr>
+      <w:rPr>
+        <w:rFonts w:ascii="Wingdings" w:hAnsi="Wingdings" w:hint="default"/>
+        <w:sz w:val="20"/>
+      </w:rPr>
+    </w:lvl>
+    <w:lvl w:ilvl="5" w:tentative="1">
+      <w:start w:val="1"/>
+      <w:numFmt w:val="bullet"/>
+      <w:lvlText w:val=""/>
+      <w:lvlJc w:val="left"/>
+      <w:pPr>
+        <w:tabs>
+          <w:tab w:val="num" w:pos="4320"/>
+        </w:tabs>
+        <w:ind w:left="4320" w:hanging="360"/>
+      </w:pPr>
+      <w:rPr>
+        <w:rFonts w:ascii="Wingdings" w:hAnsi="Wingdings" w:hint="default"/>
+        <w:sz w:val="20"/>
+      </w:rPr>
+    </w:lvl>
+    <w:lvl w:ilvl="6" w:tentative="1">
+      <w:start w:val="1"/>
+      <w:numFmt w:val="bullet"/>
+      <w:lvlText w:val=""/>
+      <w:lvlJc w:val="left"/>
+      <w:pPr>
+        <w:tabs>
+          <w:tab w:val="num" w:pos="5040"/>
+        </w:tabs>
+        <w:ind w:left="5040" w:hanging="360"/>
+      </w:pPr>
+      <w:rPr>
+        <w:rFonts w:ascii="Wingdings" w:hAnsi="Wingdings" w:hint="default"/>
+        <w:sz w:val="20"/>
+      </w:rPr>
+    </w:lvl>
+    <w:lvl w:ilvl="7" w:tentative="1">
+      <w:start w:val="1"/>
+      <w:numFmt w:val="bullet"/>
+      <w:lvlText w:val=""/>
+      <w:lvlJc w:val="left"/>
+      <w:pPr>
+        <w:tabs>
+          <w:tab w:val="num" w:pos="5760"/>
+        </w:tabs>
+        <w:ind w:left="5760" w:hanging="360"/>
+      </w:pPr>
+      <w:rPr>
+        <w:rFonts w:ascii="Wingdings" w:hAnsi="Wingdings" w:hint="default"/>
+        <w:sz w:val="20"/>
+      </w:rPr>
+    </w:lvl>
+    <w:lvl w:ilvl="8" w:tentative="1">
+      <w:start w:val="1"/>
+      <w:numFmt w:val="bullet"/>
+      <w:lvlText w:val=""/>
+      <w:lvlJc w:val="left"/>
+      <w:pPr>
+        <w:tabs>
+          <w:tab w:val="num" w:pos="6480"/>
+        </w:tabs>
+        <w:ind w:left="6480" w:hanging="360"/>
+      </w:pPr>
+      <w:rPr>
+        <w:rFonts w:ascii="Wingdings" w:hAnsi="Wingdings" w:hint="default"/>
+        <w:sz w:val="20"/>
+      </w:rPr>
+    </w:lvl>
+  </w:abstractNum>
+  <w:abstractNum w:abstractNumId="4" w15:restartNumberingAfterBreak="0">
     <w:nsid w:val="23F81AD3"/>
     <w:multiLevelType w:val="multilevel"/>
     <w:tmpl w:val="E3A6D4F2"/>
@@ -1330,7 +2640,305 @@
       </w:rPr>
     </w:lvl>
   </w:abstractNum>
-  <w:abstractNum w:abstractNumId="4" w15:restartNumberingAfterBreak="0">
+  <w:abstractNum w:abstractNumId="5" w15:restartNumberingAfterBreak="0">
+    <w:nsid w:val="30887E80"/>
+    <w:multiLevelType w:val="multilevel"/>
+    <w:tmpl w:val="8EF82DBC"/>
+    <w:lvl w:ilvl="0">
+      <w:start w:val="1"/>
+      <w:numFmt w:val="bullet"/>
+      <w:lvlText w:val=""/>
+      <w:lvlJc w:val="left"/>
+      <w:pPr>
+        <w:tabs>
+          <w:tab w:val="num" w:pos="720"/>
+        </w:tabs>
+        <w:ind w:left="720" w:hanging="360"/>
+      </w:pPr>
+      <w:rPr>
+        <w:rFonts w:ascii="Symbol" w:hAnsi="Symbol" w:hint="default"/>
+        <w:sz w:val="20"/>
+      </w:rPr>
+    </w:lvl>
+    <w:lvl w:ilvl="1" w:tentative="1">
+      <w:start w:val="1"/>
+      <w:numFmt w:val="bullet"/>
+      <w:lvlText w:val="o"/>
+      <w:lvlJc w:val="left"/>
+      <w:pPr>
+        <w:tabs>
+          <w:tab w:val="num" w:pos="1440"/>
+        </w:tabs>
+        <w:ind w:left="1440" w:hanging="360"/>
+      </w:pPr>
+      <w:rPr>
+        <w:rFonts w:ascii="Courier New" w:hAnsi="Courier New" w:hint="default"/>
+        <w:sz w:val="20"/>
+      </w:rPr>
+    </w:lvl>
+    <w:lvl w:ilvl="2" w:tentative="1">
+      <w:start w:val="1"/>
+      <w:numFmt w:val="bullet"/>
+      <w:lvlText w:val=""/>
+      <w:lvlJc w:val="left"/>
+      <w:pPr>
+        <w:tabs>
+          <w:tab w:val="num" w:pos="2160"/>
+        </w:tabs>
+        <w:ind w:left="2160" w:hanging="360"/>
+      </w:pPr>
+      <w:rPr>
+        <w:rFonts w:ascii="Wingdings" w:hAnsi="Wingdings" w:hint="default"/>
+        <w:sz w:val="20"/>
+      </w:rPr>
+    </w:lvl>
+    <w:lvl w:ilvl="3" w:tentative="1">
+      <w:start w:val="1"/>
+      <w:numFmt w:val="bullet"/>
+      <w:lvlText w:val=""/>
+      <w:lvlJc w:val="left"/>
+      <w:pPr>
+        <w:tabs>
+          <w:tab w:val="num" w:pos="2880"/>
+        </w:tabs>
+        <w:ind w:left="2880" w:hanging="360"/>
+      </w:pPr>
+      <w:rPr>
+        <w:rFonts w:ascii="Wingdings" w:hAnsi="Wingdings" w:hint="default"/>
+        <w:sz w:val="20"/>
+      </w:rPr>
+    </w:lvl>
+    <w:lvl w:ilvl="4" w:tentative="1">
+      <w:start w:val="1"/>
+      <w:numFmt w:val="bullet"/>
+      <w:lvlText w:val=""/>
+      <w:lvlJc w:val="left"/>
+      <w:pPr>
+        <w:tabs>
+          <w:tab w:val="num" w:pos="3600"/>
+        </w:tabs>
+        <w:ind w:left="3600" w:hanging="360"/>
+      </w:pPr>
+      <w:rPr>
+        <w:rFonts w:ascii="Wingdings" w:hAnsi="Wingdings" w:hint="default"/>
+        <w:sz w:val="20"/>
+      </w:rPr>
+    </w:lvl>
+    <w:lvl w:ilvl="5" w:tentative="1">
+      <w:start w:val="1"/>
+      <w:numFmt w:val="bullet"/>
+      <w:lvlText w:val=""/>
+      <w:lvlJc w:val="left"/>
+      <w:pPr>
+        <w:tabs>
+          <w:tab w:val="num" w:pos="4320"/>
+        </w:tabs>
+        <w:ind w:left="4320" w:hanging="360"/>
+      </w:pPr>
+      <w:rPr>
+        <w:rFonts w:ascii="Wingdings" w:hAnsi="Wingdings" w:hint="default"/>
+        <w:sz w:val="20"/>
+      </w:rPr>
+    </w:lvl>
+    <w:lvl w:ilvl="6" w:tentative="1">
+      <w:start w:val="1"/>
+      <w:numFmt w:val="bullet"/>
+      <w:lvlText w:val=""/>
+      <w:lvlJc w:val="left"/>
+      <w:pPr>
+        <w:tabs>
+          <w:tab w:val="num" w:pos="5040"/>
+        </w:tabs>
+        <w:ind w:left="5040" w:hanging="360"/>
+      </w:pPr>
+      <w:rPr>
+        <w:rFonts w:ascii="Wingdings" w:hAnsi="Wingdings" w:hint="default"/>
+        <w:sz w:val="20"/>
+      </w:rPr>
+    </w:lvl>
+    <w:lvl w:ilvl="7" w:tentative="1">
+      <w:start w:val="1"/>
+      <w:numFmt w:val="bullet"/>
+      <w:lvlText w:val=""/>
+      <w:lvlJc w:val="left"/>
+      <w:pPr>
+        <w:tabs>
+          <w:tab w:val="num" w:pos="5760"/>
+        </w:tabs>
+        <w:ind w:left="5760" w:hanging="360"/>
+      </w:pPr>
+      <w:rPr>
+        <w:rFonts w:ascii="Wingdings" w:hAnsi="Wingdings" w:hint="default"/>
+        <w:sz w:val="20"/>
+      </w:rPr>
+    </w:lvl>
+    <w:lvl w:ilvl="8" w:tentative="1">
+      <w:start w:val="1"/>
+      <w:numFmt w:val="bullet"/>
+      <w:lvlText w:val=""/>
+      <w:lvlJc w:val="left"/>
+      <w:pPr>
+        <w:tabs>
+          <w:tab w:val="num" w:pos="6480"/>
+        </w:tabs>
+        <w:ind w:left="6480" w:hanging="360"/>
+      </w:pPr>
+      <w:rPr>
+        <w:rFonts w:ascii="Wingdings" w:hAnsi="Wingdings" w:hint="default"/>
+        <w:sz w:val="20"/>
+      </w:rPr>
+    </w:lvl>
+  </w:abstractNum>
+  <w:abstractNum w:abstractNumId="6" w15:restartNumberingAfterBreak="0">
+    <w:nsid w:val="45B72DF2"/>
+    <w:multiLevelType w:val="multilevel"/>
+    <w:tmpl w:val="C32E5820"/>
+    <w:lvl w:ilvl="0">
+      <w:start w:val="1"/>
+      <w:numFmt w:val="bullet"/>
+      <w:lvlText w:val=""/>
+      <w:lvlJc w:val="left"/>
+      <w:pPr>
+        <w:tabs>
+          <w:tab w:val="num" w:pos="720"/>
+        </w:tabs>
+        <w:ind w:left="720" w:hanging="360"/>
+      </w:pPr>
+      <w:rPr>
+        <w:rFonts w:ascii="Symbol" w:hAnsi="Symbol" w:hint="default"/>
+        <w:sz w:val="20"/>
+      </w:rPr>
+    </w:lvl>
+    <w:lvl w:ilvl="1" w:tentative="1">
+      <w:start w:val="1"/>
+      <w:numFmt w:val="bullet"/>
+      <w:lvlText w:val="o"/>
+      <w:lvlJc w:val="left"/>
+      <w:pPr>
+        <w:tabs>
+          <w:tab w:val="num" w:pos="1440"/>
+        </w:tabs>
+        <w:ind w:left="1440" w:hanging="360"/>
+      </w:pPr>
+      <w:rPr>
+        <w:rFonts w:ascii="Courier New" w:hAnsi="Courier New" w:hint="default"/>
+        <w:sz w:val="20"/>
+      </w:rPr>
+    </w:lvl>
+    <w:lvl w:ilvl="2" w:tentative="1">
+      <w:start w:val="1"/>
+      <w:numFmt w:val="bullet"/>
+      <w:lvlText w:val=""/>
+      <w:lvlJc w:val="left"/>
+      <w:pPr>
+        <w:tabs>
+          <w:tab w:val="num" w:pos="2160"/>
+        </w:tabs>
+        <w:ind w:left="2160" w:hanging="360"/>
+      </w:pPr>
+      <w:rPr>
+        <w:rFonts w:ascii="Wingdings" w:hAnsi="Wingdings" w:hint="default"/>
+        <w:sz w:val="20"/>
+      </w:rPr>
+    </w:lvl>
+    <w:lvl w:ilvl="3" w:tentative="1">
+      <w:start w:val="1"/>
+      <w:numFmt w:val="bullet"/>
+      <w:lvlText w:val=""/>
+      <w:lvlJc w:val="left"/>
+      <w:pPr>
+        <w:tabs>
+          <w:tab w:val="num" w:pos="2880"/>
+        </w:tabs>
+        <w:ind w:left="2880" w:hanging="360"/>
+      </w:pPr>
+      <w:rPr>
+        <w:rFonts w:ascii="Wingdings" w:hAnsi="Wingdings" w:hint="default"/>
+        <w:sz w:val="20"/>
+      </w:rPr>
+    </w:lvl>
+    <w:lvl w:ilvl="4" w:tentative="1">
+      <w:start w:val="1"/>
+      <w:numFmt w:val="bullet"/>
+      <w:lvlText w:val=""/>
+      <w:lvlJc w:val="left"/>
+      <w:pPr>
+        <w:tabs>
+          <w:tab w:val="num" w:pos="3600"/>
+        </w:tabs>
+        <w:ind w:left="3600" w:hanging="360"/>
+      </w:pPr>
+      <w:rPr>
+        <w:rFonts w:ascii="Wingdings" w:hAnsi="Wingdings" w:hint="default"/>
+        <w:sz w:val="20"/>
+      </w:rPr>
+    </w:lvl>
+    <w:lvl w:ilvl="5" w:tentative="1">
+      <w:start w:val="1"/>
+      <w:numFmt w:val="bullet"/>
+      <w:lvlText w:val=""/>
+      <w:lvlJc w:val="left"/>
+      <w:pPr>
+        <w:tabs>
+          <w:tab w:val="num" w:pos="4320"/>
+        </w:tabs>
+        <w:ind w:left="4320" w:hanging="360"/>
+      </w:pPr>
+      <w:rPr>
+        <w:rFonts w:ascii="Wingdings" w:hAnsi="Wingdings" w:hint="default"/>
+        <w:sz w:val="20"/>
+      </w:rPr>
+    </w:lvl>
+    <w:lvl w:ilvl="6" w:tentative="1">
+      <w:start w:val="1"/>
+      <w:numFmt w:val="bullet"/>
+      <w:lvlText w:val=""/>
+      <w:lvlJc w:val="left"/>
+      <w:pPr>
+        <w:tabs>
+          <w:tab w:val="num" w:pos="5040"/>
+        </w:tabs>
+        <w:ind w:left="5040" w:hanging="360"/>
+      </w:pPr>
+      <w:rPr>
+        <w:rFonts w:ascii="Wingdings" w:hAnsi="Wingdings" w:hint="default"/>
+        <w:sz w:val="20"/>
+      </w:rPr>
+    </w:lvl>
+    <w:lvl w:ilvl="7" w:tentative="1">
+      <w:start w:val="1"/>
+      <w:numFmt w:val="bullet"/>
+      <w:lvlText w:val=""/>
+      <w:lvlJc w:val="left"/>
+      <w:pPr>
+        <w:tabs>
+          <w:tab w:val="num" w:pos="5760"/>
+        </w:tabs>
+        <w:ind w:left="5760" w:hanging="360"/>
+      </w:pPr>
+      <w:rPr>
+        <w:rFonts w:ascii="Wingdings" w:hAnsi="Wingdings" w:hint="default"/>
+        <w:sz w:val="20"/>
+      </w:rPr>
+    </w:lvl>
+    <w:lvl w:ilvl="8" w:tentative="1">
+      <w:start w:val="1"/>
+      <w:numFmt w:val="bullet"/>
+      <w:lvlText w:val=""/>
+      <w:lvlJc w:val="left"/>
+      <w:pPr>
+        <w:tabs>
+          <w:tab w:val="num" w:pos="6480"/>
+        </w:tabs>
+        <w:ind w:left="6480" w:hanging="360"/>
+      </w:pPr>
+      <w:rPr>
+        <w:rFonts w:ascii="Wingdings" w:hAnsi="Wingdings" w:hint="default"/>
+        <w:sz w:val="20"/>
+      </w:rPr>
+    </w:lvl>
+  </w:abstractNum>
+  <w:abstractNum w:abstractNumId="7" w15:restartNumberingAfterBreak="0">
     <w:nsid w:val="4DAE400F"/>
     <w:multiLevelType w:val="multilevel"/>
     <w:tmpl w:val="E3A6D4F2"/>
@@ -1479,7 +3087,305 @@
       </w:rPr>
     </w:lvl>
   </w:abstractNum>
-  <w:abstractNum w:abstractNumId="5" w15:restartNumberingAfterBreak="0">
+  <w:abstractNum w:abstractNumId="8" w15:restartNumberingAfterBreak="0">
+    <w:nsid w:val="61AD702F"/>
+    <w:multiLevelType w:val="multilevel"/>
+    <w:tmpl w:val="0B8411EA"/>
+    <w:lvl w:ilvl="0">
+      <w:start w:val="1"/>
+      <w:numFmt w:val="bullet"/>
+      <w:lvlText w:val=""/>
+      <w:lvlJc w:val="left"/>
+      <w:pPr>
+        <w:tabs>
+          <w:tab w:val="num" w:pos="720"/>
+        </w:tabs>
+        <w:ind w:left="720" w:hanging="360"/>
+      </w:pPr>
+      <w:rPr>
+        <w:rFonts w:ascii="Symbol" w:hAnsi="Symbol" w:hint="default"/>
+        <w:sz w:val="20"/>
+      </w:rPr>
+    </w:lvl>
+    <w:lvl w:ilvl="1" w:tentative="1">
+      <w:start w:val="1"/>
+      <w:numFmt w:val="bullet"/>
+      <w:lvlText w:val="o"/>
+      <w:lvlJc w:val="left"/>
+      <w:pPr>
+        <w:tabs>
+          <w:tab w:val="num" w:pos="1440"/>
+        </w:tabs>
+        <w:ind w:left="1440" w:hanging="360"/>
+      </w:pPr>
+      <w:rPr>
+        <w:rFonts w:ascii="Courier New" w:hAnsi="Courier New" w:hint="default"/>
+        <w:sz w:val="20"/>
+      </w:rPr>
+    </w:lvl>
+    <w:lvl w:ilvl="2" w:tentative="1">
+      <w:start w:val="1"/>
+      <w:numFmt w:val="bullet"/>
+      <w:lvlText w:val=""/>
+      <w:lvlJc w:val="left"/>
+      <w:pPr>
+        <w:tabs>
+          <w:tab w:val="num" w:pos="2160"/>
+        </w:tabs>
+        <w:ind w:left="2160" w:hanging="360"/>
+      </w:pPr>
+      <w:rPr>
+        <w:rFonts w:ascii="Wingdings" w:hAnsi="Wingdings" w:hint="default"/>
+        <w:sz w:val="20"/>
+      </w:rPr>
+    </w:lvl>
+    <w:lvl w:ilvl="3" w:tentative="1">
+      <w:start w:val="1"/>
+      <w:numFmt w:val="bullet"/>
+      <w:lvlText w:val=""/>
+      <w:lvlJc w:val="left"/>
+      <w:pPr>
+        <w:tabs>
+          <w:tab w:val="num" w:pos="2880"/>
+        </w:tabs>
+        <w:ind w:left="2880" w:hanging="360"/>
+      </w:pPr>
+      <w:rPr>
+        <w:rFonts w:ascii="Wingdings" w:hAnsi="Wingdings" w:hint="default"/>
+        <w:sz w:val="20"/>
+      </w:rPr>
+    </w:lvl>
+    <w:lvl w:ilvl="4" w:tentative="1">
+      <w:start w:val="1"/>
+      <w:numFmt w:val="bullet"/>
+      <w:lvlText w:val=""/>
+      <w:lvlJc w:val="left"/>
+      <w:pPr>
+        <w:tabs>
+          <w:tab w:val="num" w:pos="3600"/>
+        </w:tabs>
+        <w:ind w:left="3600" w:hanging="360"/>
+      </w:pPr>
+      <w:rPr>
+        <w:rFonts w:ascii="Wingdings" w:hAnsi="Wingdings" w:hint="default"/>
+        <w:sz w:val="20"/>
+      </w:rPr>
+    </w:lvl>
+    <w:lvl w:ilvl="5" w:tentative="1">
+      <w:start w:val="1"/>
+      <w:numFmt w:val="bullet"/>
+      <w:lvlText w:val=""/>
+      <w:lvlJc w:val="left"/>
+      <w:pPr>
+        <w:tabs>
+          <w:tab w:val="num" w:pos="4320"/>
+        </w:tabs>
+        <w:ind w:left="4320" w:hanging="360"/>
+      </w:pPr>
+      <w:rPr>
+        <w:rFonts w:ascii="Wingdings" w:hAnsi="Wingdings" w:hint="default"/>
+        <w:sz w:val="20"/>
+      </w:rPr>
+    </w:lvl>
+    <w:lvl w:ilvl="6" w:tentative="1">
+      <w:start w:val="1"/>
+      <w:numFmt w:val="bullet"/>
+      <w:lvlText w:val=""/>
+      <w:lvlJc w:val="left"/>
+      <w:pPr>
+        <w:tabs>
+          <w:tab w:val="num" w:pos="5040"/>
+        </w:tabs>
+        <w:ind w:left="5040" w:hanging="360"/>
+      </w:pPr>
+      <w:rPr>
+        <w:rFonts w:ascii="Wingdings" w:hAnsi="Wingdings" w:hint="default"/>
+        <w:sz w:val="20"/>
+      </w:rPr>
+    </w:lvl>
+    <w:lvl w:ilvl="7" w:tentative="1">
+      <w:start w:val="1"/>
+      <w:numFmt w:val="bullet"/>
+      <w:lvlText w:val=""/>
+      <w:lvlJc w:val="left"/>
+      <w:pPr>
+        <w:tabs>
+          <w:tab w:val="num" w:pos="5760"/>
+        </w:tabs>
+        <w:ind w:left="5760" w:hanging="360"/>
+      </w:pPr>
+      <w:rPr>
+        <w:rFonts w:ascii="Wingdings" w:hAnsi="Wingdings" w:hint="default"/>
+        <w:sz w:val="20"/>
+      </w:rPr>
+    </w:lvl>
+    <w:lvl w:ilvl="8" w:tentative="1">
+      <w:start w:val="1"/>
+      <w:numFmt w:val="bullet"/>
+      <w:lvlText w:val=""/>
+      <w:lvlJc w:val="left"/>
+      <w:pPr>
+        <w:tabs>
+          <w:tab w:val="num" w:pos="6480"/>
+        </w:tabs>
+        <w:ind w:left="6480" w:hanging="360"/>
+      </w:pPr>
+      <w:rPr>
+        <w:rFonts w:ascii="Wingdings" w:hAnsi="Wingdings" w:hint="default"/>
+        <w:sz w:val="20"/>
+      </w:rPr>
+    </w:lvl>
+  </w:abstractNum>
+  <w:abstractNum w:abstractNumId="9" w15:restartNumberingAfterBreak="0">
+    <w:nsid w:val="64195B12"/>
+    <w:multiLevelType w:val="multilevel"/>
+    <w:tmpl w:val="0FA4683C"/>
+    <w:lvl w:ilvl="0">
+      <w:start w:val="1"/>
+      <w:numFmt w:val="bullet"/>
+      <w:lvlText w:val=""/>
+      <w:lvlJc w:val="left"/>
+      <w:pPr>
+        <w:tabs>
+          <w:tab w:val="num" w:pos="720"/>
+        </w:tabs>
+        <w:ind w:left="720" w:hanging="360"/>
+      </w:pPr>
+      <w:rPr>
+        <w:rFonts w:ascii="Symbol" w:hAnsi="Symbol" w:hint="default"/>
+        <w:sz w:val="20"/>
+      </w:rPr>
+    </w:lvl>
+    <w:lvl w:ilvl="1" w:tentative="1">
+      <w:start w:val="1"/>
+      <w:numFmt w:val="bullet"/>
+      <w:lvlText w:val="o"/>
+      <w:lvlJc w:val="left"/>
+      <w:pPr>
+        <w:tabs>
+          <w:tab w:val="num" w:pos="1440"/>
+        </w:tabs>
+        <w:ind w:left="1440" w:hanging="360"/>
+      </w:pPr>
+      <w:rPr>
+        <w:rFonts w:ascii="Courier New" w:hAnsi="Courier New" w:hint="default"/>
+        <w:sz w:val="20"/>
+      </w:rPr>
+    </w:lvl>
+    <w:lvl w:ilvl="2" w:tentative="1">
+      <w:start w:val="1"/>
+      <w:numFmt w:val="bullet"/>
+      <w:lvlText w:val=""/>
+      <w:lvlJc w:val="left"/>
+      <w:pPr>
+        <w:tabs>
+          <w:tab w:val="num" w:pos="2160"/>
+        </w:tabs>
+        <w:ind w:left="2160" w:hanging="360"/>
+      </w:pPr>
+      <w:rPr>
+        <w:rFonts w:ascii="Wingdings" w:hAnsi="Wingdings" w:hint="default"/>
+        <w:sz w:val="20"/>
+      </w:rPr>
+    </w:lvl>
+    <w:lvl w:ilvl="3" w:tentative="1">
+      <w:start w:val="1"/>
+      <w:numFmt w:val="bullet"/>
+      <w:lvlText w:val=""/>
+      <w:lvlJc w:val="left"/>
+      <w:pPr>
+        <w:tabs>
+          <w:tab w:val="num" w:pos="2880"/>
+        </w:tabs>
+        <w:ind w:left="2880" w:hanging="360"/>
+      </w:pPr>
+      <w:rPr>
+        <w:rFonts w:ascii="Wingdings" w:hAnsi="Wingdings" w:hint="default"/>
+        <w:sz w:val="20"/>
+      </w:rPr>
+    </w:lvl>
+    <w:lvl w:ilvl="4" w:tentative="1">
+      <w:start w:val="1"/>
+      <w:numFmt w:val="bullet"/>
+      <w:lvlText w:val=""/>
+      <w:lvlJc w:val="left"/>
+      <w:pPr>
+        <w:tabs>
+          <w:tab w:val="num" w:pos="3600"/>
+        </w:tabs>
+        <w:ind w:left="3600" w:hanging="360"/>
+      </w:pPr>
+      <w:rPr>
+        <w:rFonts w:ascii="Wingdings" w:hAnsi="Wingdings" w:hint="default"/>
+        <w:sz w:val="20"/>
+      </w:rPr>
+    </w:lvl>
+    <w:lvl w:ilvl="5" w:tentative="1">
+      <w:start w:val="1"/>
+      <w:numFmt w:val="bullet"/>
+      <w:lvlText w:val=""/>
+      <w:lvlJc w:val="left"/>
+      <w:pPr>
+        <w:tabs>
+          <w:tab w:val="num" w:pos="4320"/>
+        </w:tabs>
+        <w:ind w:left="4320" w:hanging="360"/>
+      </w:pPr>
+      <w:rPr>
+        <w:rFonts w:ascii="Wingdings" w:hAnsi="Wingdings" w:hint="default"/>
+        <w:sz w:val="20"/>
+      </w:rPr>
+    </w:lvl>
+    <w:lvl w:ilvl="6" w:tentative="1">
+      <w:start w:val="1"/>
+      <w:numFmt w:val="bullet"/>
+      <w:lvlText w:val=""/>
+      <w:lvlJc w:val="left"/>
+      <w:pPr>
+        <w:tabs>
+          <w:tab w:val="num" w:pos="5040"/>
+        </w:tabs>
+        <w:ind w:left="5040" w:hanging="360"/>
+      </w:pPr>
+      <w:rPr>
+        <w:rFonts w:ascii="Wingdings" w:hAnsi="Wingdings" w:hint="default"/>
+        <w:sz w:val="20"/>
+      </w:rPr>
+    </w:lvl>
+    <w:lvl w:ilvl="7" w:tentative="1">
+      <w:start w:val="1"/>
+      <w:numFmt w:val="bullet"/>
+      <w:lvlText w:val=""/>
+      <w:lvlJc w:val="left"/>
+      <w:pPr>
+        <w:tabs>
+          <w:tab w:val="num" w:pos="5760"/>
+        </w:tabs>
+        <w:ind w:left="5760" w:hanging="360"/>
+      </w:pPr>
+      <w:rPr>
+        <w:rFonts w:ascii="Wingdings" w:hAnsi="Wingdings" w:hint="default"/>
+        <w:sz w:val="20"/>
+      </w:rPr>
+    </w:lvl>
+    <w:lvl w:ilvl="8" w:tentative="1">
+      <w:start w:val="1"/>
+      <w:numFmt w:val="bullet"/>
+      <w:lvlText w:val=""/>
+      <w:lvlJc w:val="left"/>
+      <w:pPr>
+        <w:tabs>
+          <w:tab w:val="num" w:pos="6480"/>
+        </w:tabs>
+        <w:ind w:left="6480" w:hanging="360"/>
+      </w:pPr>
+      <w:rPr>
+        <w:rFonts w:ascii="Wingdings" w:hAnsi="Wingdings" w:hint="default"/>
+        <w:sz w:val="20"/>
+      </w:rPr>
+    </w:lvl>
+  </w:abstractNum>
+  <w:abstractNum w:abstractNumId="10" w15:restartNumberingAfterBreak="0">
     <w:nsid w:val="68681974"/>
     <w:multiLevelType w:val="multilevel"/>
     <w:tmpl w:val="E3A6D4F2"/>
@@ -1628,7 +3534,7 @@
       </w:rPr>
     </w:lvl>
   </w:abstractNum>
-  <w:abstractNum w:abstractNumId="6" w15:restartNumberingAfterBreak="0">
+  <w:abstractNum w:abstractNumId="11" w15:restartNumberingAfterBreak="0">
     <w:nsid w:val="6F1305D2"/>
     <w:multiLevelType w:val="multilevel"/>
     <w:tmpl w:val="E3A6D4F2"/>
@@ -1777,7 +3683,156 @@
       </w:rPr>
     </w:lvl>
   </w:abstractNum>
-  <w:abstractNum w:abstractNumId="7" w15:restartNumberingAfterBreak="0">
+  <w:abstractNum w:abstractNumId="12" w15:restartNumberingAfterBreak="0">
+    <w:nsid w:val="745A77AB"/>
+    <w:multiLevelType w:val="multilevel"/>
+    <w:tmpl w:val="6C32143C"/>
+    <w:lvl w:ilvl="0">
+      <w:start w:val="1"/>
+      <w:numFmt w:val="bullet"/>
+      <w:lvlText w:val=""/>
+      <w:lvlJc w:val="left"/>
+      <w:pPr>
+        <w:tabs>
+          <w:tab w:val="num" w:pos="720"/>
+        </w:tabs>
+        <w:ind w:left="720" w:hanging="360"/>
+      </w:pPr>
+      <w:rPr>
+        <w:rFonts w:ascii="Symbol" w:hAnsi="Symbol" w:hint="default"/>
+        <w:sz w:val="20"/>
+      </w:rPr>
+    </w:lvl>
+    <w:lvl w:ilvl="1" w:tentative="1">
+      <w:start w:val="1"/>
+      <w:numFmt w:val="bullet"/>
+      <w:lvlText w:val="o"/>
+      <w:lvlJc w:val="left"/>
+      <w:pPr>
+        <w:tabs>
+          <w:tab w:val="num" w:pos="1440"/>
+        </w:tabs>
+        <w:ind w:left="1440" w:hanging="360"/>
+      </w:pPr>
+      <w:rPr>
+        <w:rFonts w:ascii="Courier New" w:hAnsi="Courier New" w:hint="default"/>
+        <w:sz w:val="20"/>
+      </w:rPr>
+    </w:lvl>
+    <w:lvl w:ilvl="2" w:tentative="1">
+      <w:start w:val="1"/>
+      <w:numFmt w:val="bullet"/>
+      <w:lvlText w:val=""/>
+      <w:lvlJc w:val="left"/>
+      <w:pPr>
+        <w:tabs>
+          <w:tab w:val="num" w:pos="2160"/>
+        </w:tabs>
+        <w:ind w:left="2160" w:hanging="360"/>
+      </w:pPr>
+      <w:rPr>
+        <w:rFonts w:ascii="Wingdings" w:hAnsi="Wingdings" w:hint="default"/>
+        <w:sz w:val="20"/>
+      </w:rPr>
+    </w:lvl>
+    <w:lvl w:ilvl="3" w:tentative="1">
+      <w:start w:val="1"/>
+      <w:numFmt w:val="bullet"/>
+      <w:lvlText w:val=""/>
+      <w:lvlJc w:val="left"/>
+      <w:pPr>
+        <w:tabs>
+          <w:tab w:val="num" w:pos="2880"/>
+        </w:tabs>
+        <w:ind w:left="2880" w:hanging="360"/>
+      </w:pPr>
+      <w:rPr>
+        <w:rFonts w:ascii="Wingdings" w:hAnsi="Wingdings" w:hint="default"/>
+        <w:sz w:val="20"/>
+      </w:rPr>
+    </w:lvl>
+    <w:lvl w:ilvl="4" w:tentative="1">
+      <w:start w:val="1"/>
+      <w:numFmt w:val="bullet"/>
+      <w:lvlText w:val=""/>
+      <w:lvlJc w:val="left"/>
+      <w:pPr>
+        <w:tabs>
+          <w:tab w:val="num" w:pos="3600"/>
+        </w:tabs>
+        <w:ind w:left="3600" w:hanging="360"/>
+      </w:pPr>
+      <w:rPr>
+        <w:rFonts w:ascii="Wingdings" w:hAnsi="Wingdings" w:hint="default"/>
+        <w:sz w:val="20"/>
+      </w:rPr>
+    </w:lvl>
+    <w:lvl w:ilvl="5" w:tentative="1">
+      <w:start w:val="1"/>
+      <w:numFmt w:val="bullet"/>
+      <w:lvlText w:val=""/>
+      <w:lvlJc w:val="left"/>
+      <w:pPr>
+        <w:tabs>
+          <w:tab w:val="num" w:pos="4320"/>
+        </w:tabs>
+        <w:ind w:left="4320" w:hanging="360"/>
+      </w:pPr>
+      <w:rPr>
+        <w:rFonts w:ascii="Wingdings" w:hAnsi="Wingdings" w:hint="default"/>
+        <w:sz w:val="20"/>
+      </w:rPr>
+    </w:lvl>
+    <w:lvl w:ilvl="6" w:tentative="1">
+      <w:start w:val="1"/>
+      <w:numFmt w:val="bullet"/>
+      <w:lvlText w:val=""/>
+      <w:lvlJc w:val="left"/>
+      <w:pPr>
+        <w:tabs>
+          <w:tab w:val="num" w:pos="5040"/>
+        </w:tabs>
+        <w:ind w:left="5040" w:hanging="360"/>
+      </w:pPr>
+      <w:rPr>
+        <w:rFonts w:ascii="Wingdings" w:hAnsi="Wingdings" w:hint="default"/>
+        <w:sz w:val="20"/>
+      </w:rPr>
+    </w:lvl>
+    <w:lvl w:ilvl="7" w:tentative="1">
+      <w:start w:val="1"/>
+      <w:numFmt w:val="bullet"/>
+      <w:lvlText w:val=""/>
+      <w:lvlJc w:val="left"/>
+      <w:pPr>
+        <w:tabs>
+          <w:tab w:val="num" w:pos="5760"/>
+        </w:tabs>
+        <w:ind w:left="5760" w:hanging="360"/>
+      </w:pPr>
+      <w:rPr>
+        <w:rFonts w:ascii="Wingdings" w:hAnsi="Wingdings" w:hint="default"/>
+        <w:sz w:val="20"/>
+      </w:rPr>
+    </w:lvl>
+    <w:lvl w:ilvl="8" w:tentative="1">
+      <w:start w:val="1"/>
+      <w:numFmt w:val="bullet"/>
+      <w:lvlText w:val=""/>
+      <w:lvlJc w:val="left"/>
+      <w:pPr>
+        <w:tabs>
+          <w:tab w:val="num" w:pos="6480"/>
+        </w:tabs>
+        <w:ind w:left="6480" w:hanging="360"/>
+      </w:pPr>
+      <w:rPr>
+        <w:rFonts w:ascii="Wingdings" w:hAnsi="Wingdings" w:hint="default"/>
+        <w:sz w:val="20"/>
+      </w:rPr>
+    </w:lvl>
+  </w:abstractNum>
+  <w:abstractNum w:abstractNumId="13" w15:restartNumberingAfterBreak="0">
     <w:nsid w:val="75754E02"/>
     <w:multiLevelType w:val="multilevel"/>
     <w:tmpl w:val="E3A6D4F2"/>
@@ -1930,7 +3985,7 @@
     <w:abstractNumId w:val="2"/>
   </w:num>
   <w:num w:numId="2" w16cid:durableId="2036618745">
-    <w:abstractNumId w:val="7"/>
+    <w:abstractNumId w:val="13"/>
   </w:num>
   <w:num w:numId="3" w16cid:durableId="1605577650">
     <w:abstractNumId w:val="1"/>
@@ -1939,16 +3994,34 @@
     <w:abstractNumId w:val="0"/>
   </w:num>
   <w:num w:numId="5" w16cid:durableId="1364744126">
-    <w:abstractNumId w:val="3"/>
+    <w:abstractNumId w:val="4"/>
   </w:num>
   <w:num w:numId="6" w16cid:durableId="602491950">
+    <w:abstractNumId w:val="10"/>
+  </w:num>
+  <w:num w:numId="7" w16cid:durableId="1250962557">
+    <w:abstractNumId w:val="7"/>
+  </w:num>
+  <w:num w:numId="8" w16cid:durableId="2081519210">
+    <w:abstractNumId w:val="11"/>
+  </w:num>
+  <w:num w:numId="9" w16cid:durableId="1284312306">
+    <w:abstractNumId w:val="8"/>
+  </w:num>
+  <w:num w:numId="10" w16cid:durableId="738987471">
+    <w:abstractNumId w:val="6"/>
+  </w:num>
+  <w:num w:numId="11" w16cid:durableId="234516478">
+    <w:abstractNumId w:val="9"/>
+  </w:num>
+  <w:num w:numId="12" w16cid:durableId="1869368289">
     <w:abstractNumId w:val="5"/>
   </w:num>
-  <w:num w:numId="7" w16cid:durableId="1250962557">
-    <w:abstractNumId w:val="4"/>
+  <w:num w:numId="13" w16cid:durableId="1578900778">
+    <w:abstractNumId w:val="12"/>
   </w:num>
-  <w:num w:numId="8" w16cid:durableId="2081519210">
-    <w:abstractNumId w:val="6"/>
+  <w:num w:numId="14" w16cid:durableId="293485706">
+    <w:abstractNumId w:val="3"/>
   </w:num>
 </w:numbering>
 </file>
@@ -2556,6 +4629,7 @@
   <w:style w:type="character" w:default="1" w:styleId="DefaultParagraphFont">
     <w:name w:val="Default Paragraph Font"/>
     <w:uiPriority w:val="1"/>
+    <w:semiHidden/>
     <w:unhideWhenUsed/>
   </w:style>
   <w:style w:type="table" w:default="1" w:styleId="TableNormal">
@@ -2869,6 +4943,44 @@
       <w:spacing w:val="5"/>
     </w:rPr>
   </w:style>
+  <w:style w:type="table" w:styleId="TableGrid">
+    <w:name w:val="Table Grid"/>
+    <w:basedOn w:val="TableNormal"/>
+    <w:uiPriority w:val="39"/>
+    <w:rsid w:val="008C7258"/>
+    <w:pPr>
+      <w:spacing w:after="0" w:line="240" w:lineRule="auto"/>
+    </w:pPr>
+    <w:tblPr>
+      <w:tblBorders>
+        <w:top w:val="single" w:sz="4" w:space="0" w:color="auto"/>
+        <w:left w:val="single" w:sz="4" w:space="0" w:color="auto"/>
+        <w:bottom w:val="single" w:sz="4" w:space="0" w:color="auto"/>
+        <w:right w:val="single" w:sz="4" w:space="0" w:color="auto"/>
+        <w:insideH w:val="single" w:sz="4" w:space="0" w:color="auto"/>
+        <w:insideV w:val="single" w:sz="4" w:space="0" w:color="auto"/>
+      </w:tblBorders>
+    </w:tblPr>
+  </w:style>
+  <w:style w:type="table" w:styleId="TableGridLight">
+    <w:name w:val="Grid Table Light"/>
+    <w:basedOn w:val="TableNormal"/>
+    <w:uiPriority w:val="40"/>
+    <w:rsid w:val="008C7258"/>
+    <w:pPr>
+      <w:spacing w:after="0" w:line="240" w:lineRule="auto"/>
+    </w:pPr>
+    <w:tblPr>
+      <w:tblBorders>
+        <w:top w:val="single" w:sz="4" w:space="0" w:color="BFBFBF" w:themeColor="background1" w:themeShade="BF"/>
+        <w:left w:val="single" w:sz="4" w:space="0" w:color="BFBFBF" w:themeColor="background1" w:themeShade="BF"/>
+        <w:bottom w:val="single" w:sz="4" w:space="0" w:color="BFBFBF" w:themeColor="background1" w:themeShade="BF"/>
+        <w:right w:val="single" w:sz="4" w:space="0" w:color="BFBFBF" w:themeColor="background1" w:themeShade="BF"/>
+        <w:insideH w:val="single" w:sz="4" w:space="0" w:color="BFBFBF" w:themeColor="background1" w:themeShade="BF"/>
+        <w:insideV w:val="single" w:sz="4" w:space="0" w:color="BFBFBF" w:themeColor="background1" w:themeShade="BF"/>
+      </w:tblBorders>
+    </w:tblPr>
+  </w:style>
 </w:styles>
 </file>
 

</xml_diff>

<commit_message>
Quiz and course management update
</commit_message>
<xml_diff>
--- a/Documents/AppliedResearch/InitialAppliedResearch.docx
+++ b/Documents/AppliedResearch/InitialAppliedResearch.docx
@@ -169,7 +169,7 @@
           <w14:ligatures w14:val="none"/>
         </w:rPr>
         <w:pict w14:anchorId="6004378C">
-          <v:rect id="_x0000_i1176" style="width:0;height:1.5pt" o:hralign="center" o:hrstd="t" o:hr="t" fillcolor="#a0a0a0" stroked="f"/>
+          <v:rect id="_x0000_i1025" style="width:0;height:1.5pt" o:hralign="center" o:hrstd="t" o:hr="t" fillcolor="#a0a0a0" stroked="f"/>
         </w:pict>
       </w:r>
     </w:p>
@@ -235,25 +235,7 @@
           <w:kern w:val="0"/>
           <w14:ligatures w14:val="none"/>
         </w:rPr>
-        <w:t xml:space="preserve">, a modern online learning platform designed to support course creation, enrollment, media-rich learning, and assessment features. The primary goal of this research phase is to refine and focus our efforts based on new sprint user </w:t>
-      </w:r>
-      <w:proofErr w:type="gramStart"/>
-      <w:r>
-        <w:rPr>
-          <w:rFonts w:ascii="Times New Roman" w:eastAsia="Times New Roman" w:hAnsi="Times New Roman" w:cs="Times New Roman"/>
-          <w:kern w:val="0"/>
-          <w14:ligatures w14:val="none"/>
-        </w:rPr>
-        <w:t>stories—</w:t>
-      </w:r>
-      <w:proofErr w:type="gramEnd"/>
-      <w:r>
-        <w:rPr>
-          <w:rFonts w:ascii="Times New Roman" w:eastAsia="Times New Roman" w:hAnsi="Times New Roman" w:cs="Times New Roman"/>
-          <w:kern w:val="0"/>
-          <w14:ligatures w14:val="none"/>
-        </w:rPr>
-        <w:t xml:space="preserve">particularly the </w:t>
+        <w:t xml:space="preserve">, a modern online learning platform designed to support course creation, enrollment, media-rich learning, and assessment features. The primary goal of this research phase is to refine and focus our efforts based on new sprint user stories—particularly the </w:t>
       </w:r>
       <w:r>
         <w:rPr>
@@ -326,7 +308,7 @@
           <w14:ligatures w14:val="none"/>
         </w:rPr>
         <w:pict w14:anchorId="1CD3DB8A">
-          <v:rect id="_x0000_i1177" style="width:0;height:1.5pt" o:hralign="center" o:hrstd="t" o:hr="t" fillcolor="#a0a0a0" stroked="f"/>
+          <v:rect id="_x0000_i1026" style="width:0;height:1.5pt" o:hralign="center" o:hrstd="t" o:hr="t" fillcolor="#a0a0a0" stroked="f"/>
         </w:pict>
       </w:r>
     </w:p>
@@ -838,7 +820,6 @@
         </w:rPr>
       </w:pPr>
       <w:proofErr w:type="spellStart"/>
-      <w:proofErr w:type="gramStart"/>
       <w:r>
         <w:rPr>
           <w:rFonts w:ascii="Times New Roman" w:eastAsia="Times New Roman" w:hAnsi="Times New Roman" w:cs="Times New Roman"/>
@@ -848,7 +829,6 @@
         <w:t>FileService</w:t>
       </w:r>
       <w:proofErr w:type="spellEnd"/>
-      <w:proofErr w:type="gramEnd"/>
       <w:r>
         <w:rPr>
           <w:rFonts w:ascii="Times New Roman" w:eastAsia="Times New Roman" w:hAnsi="Times New Roman" w:cs="Times New Roman"/>
@@ -874,7 +854,7 @@
           <w14:ligatures w14:val="none"/>
         </w:rPr>
         <w:pict w14:anchorId="069A0345">
-          <v:rect id="_x0000_i1178" style="width:0;height:1.5pt" o:hralign="center" o:hrstd="t" o:hr="t" fillcolor="#a0a0a0" stroked="f"/>
+          <v:rect id="_x0000_i1027" style="width:0;height:1.5pt" o:hralign="center" o:hrstd="t" o:hr="t" fillcolor="#a0a0a0" stroked="f"/>
         </w:pict>
       </w:r>
     </w:p>
@@ -1070,23 +1050,13 @@
                 <w14:ligatures w14:val="none"/>
               </w:rPr>
             </w:pPr>
-            <w:proofErr w:type="gramStart"/>
             <w:r>
               <w:rPr>
                 <w:rFonts w:ascii="Times New Roman" w:eastAsia="Times New Roman" w:hAnsi="Times New Roman" w:cs="Times New Roman"/>
                 <w:kern w:val="0"/>
                 <w14:ligatures w14:val="none"/>
               </w:rPr>
-              <w:t>Well</w:t>
-            </w:r>
-            <w:proofErr w:type="gramEnd"/>
-            <w:r>
-              <w:rPr>
-                <w:rFonts w:ascii="Times New Roman" w:eastAsia="Times New Roman" w:hAnsi="Times New Roman" w:cs="Times New Roman"/>
-                <w:kern w:val="0"/>
-                <w14:ligatures w14:val="none"/>
-              </w:rPr>
-              <w:t>-suited for managing business logic for quizzes and file handling.</w:t>
+              <w:t>Well-suited for managing business logic for quizzes and file handling.</w:t>
             </w:r>
           </w:p>
         </w:tc>
@@ -1436,7 +1406,7 @@
           <w14:ligatures w14:val="none"/>
         </w:rPr>
         <w:pict w14:anchorId="5D7C2224">
-          <v:rect id="_x0000_i1179" style="width:0;height:1.5pt" o:hralign="center" o:hrstd="t" o:hr="t" fillcolor="#a0a0a0" stroked="f"/>
+          <v:rect id="_x0000_i1028" style="width:0;height:1.5pt" o:hralign="center" o:hrstd="t" o:hr="t" fillcolor="#a0a0a0" stroked="f"/>
         </w:pict>
       </w:r>
     </w:p>
@@ -1612,7 +1582,7 @@
           <w14:ligatures w14:val="none"/>
         </w:rPr>
         <w:pict w14:anchorId="7E36A221">
-          <v:rect id="_x0000_i1180" style="width:0;height:1.5pt" o:hralign="center" o:hrstd="t" o:hr="t" fillcolor="#a0a0a0" stroked="f"/>
+          <v:rect id="_x0000_i1029" style="width:0;height:1.5pt" o:hralign="center" o:hrstd="t" o:hr="t" fillcolor="#a0a0a0" stroked="f"/>
         </w:pict>
       </w:r>
     </w:p>
@@ -1818,23 +1788,13 @@
           <w14:ligatures w14:val="none"/>
         </w:rPr>
       </w:pPr>
-      <w:proofErr w:type="gramStart"/>
-      <w:r>
-        <w:rPr>
-          <w:rFonts w:ascii="Times New Roman" w:eastAsia="Times New Roman" w:hAnsi="Times New Roman" w:cs="Times New Roman"/>
-          <w:kern w:val="0"/>
-          <w14:ligatures w14:val="none"/>
-        </w:rPr>
-        <w:t>Continue</w:t>
-      </w:r>
-      <w:proofErr w:type="gramEnd"/>
-      <w:r>
-        <w:rPr>
-          <w:rFonts w:ascii="Times New Roman" w:eastAsia="Times New Roman" w:hAnsi="Times New Roman" w:cs="Times New Roman"/>
-          <w:kern w:val="0"/>
-          <w14:ligatures w14:val="none"/>
-        </w:rPr>
-        <w:t xml:space="preserve"> applied research as new features are introduced in future sprints</w:t>
+      <w:r>
+        <w:rPr>
+          <w:rFonts w:ascii="Times New Roman" w:eastAsia="Times New Roman" w:hAnsi="Times New Roman" w:cs="Times New Roman"/>
+          <w:kern w:val="0"/>
+          <w14:ligatures w14:val="none"/>
+        </w:rPr>
+        <w:t>Continue applied research as new features are introduced in future sprints</w:t>
       </w:r>
     </w:p>
     <w:p>
@@ -1853,32 +1813,7 @@
           <w14:ligatures w14:val="none"/>
         </w:rPr>
         <w:pict w14:anchorId="10F6D124">
-          <v:rect id="_x0000_i1181" style="width:0;height:1.5pt" o:hralign="center" o:hrstd="t" o:hr="t" fillcolor="#a0a0a0" stroked="f"/>
-        </w:pict>
-      </w:r>
-    </w:p>
-    <w:p>
-      <w:pPr>
-        <w:spacing w:before="100" w:beforeAutospacing="1" w:line="240" w:lineRule="auto"/>
-        <w:rPr>
-          <w:rFonts w:ascii="Times New Roman" w:eastAsia="Times New Roman" w:hAnsi="Times New Roman" w:cs="Times New Roman"/>
-          <w:kern w:val="0"/>
-          <w14:ligatures w14:val="none"/>
-        </w:rPr>
-      </w:pPr>
-      <w:r>
-        <w:rPr>
-          <w:rFonts w:ascii="Times New Roman" w:eastAsia="Times New Roman" w:hAnsi="Times New Roman" w:cs="Times New Roman"/>
-          <w:kern w:val="0"/>
-          <w14:ligatures w14:val="none"/>
-        </w:rPr>
-        <w:t>Let me know if you'd like this formatted as a PDF or need help generating diagrams to support this document!</w:t>
-      </w:r>
-    </w:p>
-    <w:p>
-      <w:r>
-        <w:pict w14:anchorId="1F1679E5">
-          <v:rect id="_x0000_i1034" style="width:0;height:1.5pt" o:hralign="center" o:hrstd="t" o:hr="t" fillcolor="#a0a0a0" stroked="f"/>
+          <v:rect id="_x0000_i1030" style="width:0;height:1.5pt" o:hralign="center" o:hrstd="t" o:hr="t" fillcolor="#a0a0a0" stroked="f"/>
         </w:pict>
       </w:r>
     </w:p>

</xml_diff>